<commit_message>
Binary Trees Traversals and expressions
</commit_message>
<xml_diff>
--- a/Binary Trees and Traversals.docx
+++ b/Binary Trees and Traversals.docx
@@ -10,7 +10,7 @@
         <mc:AlternateContent>
           <mc:Choice Requires="wps">
             <w:drawing>
-              <wp:anchor distT="0" distB="0" distL="114300" distR="114300" simplePos="0" relativeHeight="251657216" behindDoc="0" locked="0" layoutInCell="1" allowOverlap="1">
+              <wp:anchor distT="0" distB="0" distL="114300" distR="114300" simplePos="0" relativeHeight="251655168" behindDoc="0" locked="0" layoutInCell="1" allowOverlap="1">
                 <wp:simplePos x="0" y="0"/>
                 <wp:positionH relativeFrom="column">
                   <wp:posOffset>2137495</wp:posOffset>
@@ -86,7 +86,7 @@
         <mc:AlternateContent>
           <mc:Choice Requires="wps">
             <w:drawing>
-              <wp:anchor distT="0" distB="0" distL="114300" distR="114300" simplePos="0" relativeHeight="251659264" behindDoc="0" locked="0" layoutInCell="1" allowOverlap="1">
+              <wp:anchor distT="0" distB="0" distL="114300" distR="114300" simplePos="0" relativeHeight="251656192" behindDoc="0" locked="0" layoutInCell="1" allowOverlap="1">
                 <wp:simplePos x="0" y="0"/>
                 <wp:positionH relativeFrom="column">
                   <wp:posOffset>2586681</wp:posOffset>
@@ -152,7 +152,7 @@
         <mc:AlternateContent>
           <mc:Choice Requires="wps">
             <w:drawing>
-              <wp:anchor distT="0" distB="0" distL="114300" distR="114300" simplePos="0" relativeHeight="251662336" behindDoc="0" locked="0" layoutInCell="1" allowOverlap="1">
+              <wp:anchor distT="0" distB="0" distL="114300" distR="114300" simplePos="0" relativeHeight="251660288" behindDoc="0" locked="0" layoutInCell="1" allowOverlap="1">
                 <wp:simplePos x="0" y="0"/>
                 <wp:positionH relativeFrom="column">
                   <wp:posOffset>1820562</wp:posOffset>
@@ -218,7 +218,7 @@
         <mc:AlternateContent>
           <mc:Choice Requires="wps">
             <w:drawing>
-              <wp:anchor distT="0" distB="0" distL="114300" distR="114300" simplePos="0" relativeHeight="251661312" behindDoc="0" locked="0" layoutInCell="1" allowOverlap="1">
+              <wp:anchor distT="0" distB="0" distL="114300" distR="114300" simplePos="0" relativeHeight="251659264" behindDoc="0" locked="0" layoutInCell="1" allowOverlap="1">
                 <wp:simplePos x="0" y="0"/>
                 <wp:positionH relativeFrom="column">
                   <wp:posOffset>1326292</wp:posOffset>
@@ -284,7 +284,7 @@
         <mc:AlternateContent>
           <mc:Choice Requires="wps">
             <w:drawing>
-              <wp:anchor distT="0" distB="0" distL="114300" distR="114300" simplePos="0" relativeHeight="251660288" behindDoc="0" locked="0" layoutInCell="1" allowOverlap="1">
+              <wp:anchor distT="0" distB="0" distL="114300" distR="114300" simplePos="0" relativeHeight="251658240" behindDoc="0" locked="0" layoutInCell="1" allowOverlap="1">
                 <wp:simplePos x="0" y="0"/>
                 <wp:positionH relativeFrom="column">
                   <wp:posOffset>436605</wp:posOffset>
@@ -343,7 +343,6 @@
           </mc:Fallback>
         </mc:AlternateContent>
       </w:r>
-      <w:bookmarkStart w:id="0" w:name="_GoBack"/>
       <w:r>
         <w:rPr>
           <w:noProof/>
@@ -397,7 +396,6 @@
           </wp:inline>
         </w:drawing>
       </w:r>
-      <w:bookmarkEnd w:id="0"/>
       <w:r>
         <w:t xml:space="preserve">null     </w:t>
       </w:r>
@@ -407,6 +405,8 @@
       </w:r>
       <w:proofErr w:type="spellEnd"/>
     </w:p>
+    <w:bookmarkStart w:id="0" w:name="_GoBack"/>
+    <w:bookmarkEnd w:id="0"/>
     <w:p>
       <w:r>
         <w:rPr>
@@ -415,7 +415,7 @@
         <mc:AlternateContent>
           <mc:Choice Requires="wps">
             <w:drawing>
-              <wp:anchor distT="0" distB="0" distL="114300" distR="114300" simplePos="0" relativeHeight="251659264" behindDoc="0" locked="0" layoutInCell="1" allowOverlap="1">
+              <wp:anchor distT="0" distB="0" distL="114300" distR="114300" simplePos="0" relativeHeight="251657216" behindDoc="0" locked="0" layoutInCell="1" allowOverlap="1">
                 <wp:simplePos x="0" y="0"/>
                 <wp:positionH relativeFrom="column">
                   <wp:posOffset>140043</wp:posOffset>
@@ -568,9 +568,3702 @@
         <w:t xml:space="preserve"> 4, 5, 2, 3, 1 </w:t>
       </w:r>
       <w:r>
-        <w:t xml:space="preserve">              </w:t>
+        <w:t xml:space="preserve">       </w:t>
       </w:r>
     </w:p>
+    <w:p/>
+    <w:p>
+      <w:r>
+        <w:drawing>
+          <wp:inline distT="0" distB="0" distL="0" distR="0" wp14:anchorId="15F92353" wp14:editId="7BE35909">
+            <wp:extent cx="3677163" cy="2514951"/>
+            <wp:effectExtent l="0" t="0" r="0" b="0"/>
+            <wp:docPr id="8" name="Picture 8"/>
+            <wp:cNvGraphicFramePr>
+              <a:graphicFrameLocks xmlns:a="http://schemas.openxmlformats.org/drawingml/2006/main" noChangeAspect="1"/>
+            </wp:cNvGraphicFramePr>
+            <a:graphic xmlns:a="http://schemas.openxmlformats.org/drawingml/2006/main">
+              <a:graphicData uri="http://schemas.openxmlformats.org/drawingml/2006/picture">
+                <pic:pic xmlns:pic="http://schemas.openxmlformats.org/drawingml/2006/picture">
+                  <pic:nvPicPr>
+                    <pic:cNvPr id="1" name=""/>
+                    <pic:cNvPicPr/>
+                  </pic:nvPicPr>
+                  <pic:blipFill>
+                    <a:blip r:embed="rId7"/>
+                    <a:stretch>
+                      <a:fillRect/>
+                    </a:stretch>
+                  </pic:blipFill>
+                  <pic:spPr>
+                    <a:xfrm>
+                      <a:off x="0" y="0"/>
+                      <a:ext cx="3677163" cy="2514951"/>
+                    </a:xfrm>
+                    <a:prstGeom prst="rect">
+                      <a:avLst/>
+                    </a:prstGeom>
+                  </pic:spPr>
+                </pic:pic>
+              </a:graphicData>
+            </a:graphic>
+          </wp:inline>
+        </w:drawing>
+      </w:r>
+    </w:p>
+    <w:p>
+      <w:r>
+        <w:t xml:space="preserve"> </w:t>
+      </w:r>
+      <w:proofErr w:type="spellStart"/>
+      <w:r>
+        <w:t>Inorder</w:t>
+      </w:r>
+      <w:proofErr w:type="spellEnd"/>
+      <w:r>
+        <w:t xml:space="preserve"> – left root right      B, D, A, E, C, G, F</w:t>
+      </w:r>
+    </w:p>
+    <w:p>
+      <w:r>
+        <w:t>Preorder – root left right</w:t>
+      </w:r>
+    </w:p>
+    <w:p>
+      <w:proofErr w:type="spellStart"/>
+      <w:r>
+        <w:t>Postorder</w:t>
+      </w:r>
+      <w:proofErr w:type="spellEnd"/>
+      <w:r>
+        <w:t xml:space="preserve"> – left right root</w:t>
+      </w:r>
+    </w:p>
+    <w:p/>
+    <w:p/>
+    <w:p/>
+    <w:p/>
+    <w:p/>
+    <w:p/>
+    <w:p/>
+    <w:p>
+      <w:r>
+        <w:t>INFIX TO POSTFIX</w:t>
+      </w:r>
+    </w:p>
+    <w:p>
+      <w:proofErr w:type="gramStart"/>
+      <w:r>
+        <w:t>(</w:t>
+      </w:r>
+      <w:r>
+        <w:t xml:space="preserve"> </w:t>
+      </w:r>
+      <w:r>
+        <w:t>A</w:t>
+      </w:r>
+      <w:proofErr w:type="gramEnd"/>
+      <w:r>
+        <w:t xml:space="preserve"> * (B + C / D ) – E / F</w:t>
+      </w:r>
+      <w:r>
+        <w:t>)</w:t>
+      </w:r>
+    </w:p>
+    <w:tbl>
+      <w:tblPr>
+        <w:tblStyle w:val="TableGrid"/>
+        <w:tblW w:w="0" w:type="auto"/>
+        <w:tblLook w:val="04A0" w:firstRow="1" w:lastRow="0" w:firstColumn="1" w:lastColumn="0" w:noHBand="0" w:noVBand="1"/>
+      </w:tblPr>
+      <w:tblGrid>
+        <w:gridCol w:w="3116"/>
+        <w:gridCol w:w="3117"/>
+        <w:gridCol w:w="3117"/>
+      </w:tblGrid>
+      <w:tr>
+        <w:tc>
+          <w:tcPr>
+            <w:tcW w:w="3116" w:type="dxa"/>
+          </w:tcPr>
+          <w:p>
+            <w:r>
+              <w:t>CHARACTER</w:t>
+            </w:r>
+          </w:p>
+        </w:tc>
+        <w:tc>
+          <w:tcPr>
+            <w:tcW w:w="3117" w:type="dxa"/>
+          </w:tcPr>
+          <w:p>
+            <w:r>
+              <w:t>STACK</w:t>
+            </w:r>
+          </w:p>
+        </w:tc>
+        <w:tc>
+          <w:tcPr>
+            <w:tcW w:w="3117" w:type="dxa"/>
+          </w:tcPr>
+          <w:p>
+            <w:r>
+              <w:t>POSTFIX EXPRESSION</w:t>
+            </w:r>
+          </w:p>
+        </w:tc>
+      </w:tr>
+      <w:tr>
+        <w:tc>
+          <w:tcPr>
+            <w:tcW w:w="3116" w:type="dxa"/>
+          </w:tcPr>
+          <w:p>
+            <w:r>
+              <w:t>(</w:t>
+            </w:r>
+          </w:p>
+        </w:tc>
+        <w:tc>
+          <w:tcPr>
+            <w:tcW w:w="3117" w:type="dxa"/>
+          </w:tcPr>
+          <w:p>
+            <w:r>
+              <w:t>(</w:t>
+            </w:r>
+          </w:p>
+        </w:tc>
+        <w:tc>
+          <w:tcPr>
+            <w:tcW w:w="3117" w:type="dxa"/>
+          </w:tcPr>
+          <w:p/>
+        </w:tc>
+      </w:tr>
+      <w:tr>
+        <w:tc>
+          <w:tcPr>
+            <w:tcW w:w="3116" w:type="dxa"/>
+          </w:tcPr>
+          <w:p>
+            <w:r>
+              <w:t>A</w:t>
+            </w:r>
+          </w:p>
+        </w:tc>
+        <w:tc>
+          <w:tcPr>
+            <w:tcW w:w="3117" w:type="dxa"/>
+          </w:tcPr>
+          <w:p>
+            <w:r>
+              <w:t>(</w:t>
+            </w:r>
+          </w:p>
+        </w:tc>
+        <w:tc>
+          <w:tcPr>
+            <w:tcW w:w="3117" w:type="dxa"/>
+          </w:tcPr>
+          <w:p>
+            <w:r>
+              <w:t>A</w:t>
+            </w:r>
+          </w:p>
+        </w:tc>
+      </w:tr>
+      <w:tr>
+        <w:tc>
+          <w:tcPr>
+            <w:tcW w:w="3116" w:type="dxa"/>
+          </w:tcPr>
+          <w:p>
+            <w:r>
+              <w:t>*</w:t>
+            </w:r>
+          </w:p>
+        </w:tc>
+        <w:tc>
+          <w:tcPr>
+            <w:tcW w:w="3117" w:type="dxa"/>
+          </w:tcPr>
+          <w:p>
+            <w:r>
+              <w:t>(*</w:t>
+            </w:r>
+          </w:p>
+        </w:tc>
+        <w:tc>
+          <w:tcPr>
+            <w:tcW w:w="3117" w:type="dxa"/>
+          </w:tcPr>
+          <w:p>
+            <w:r>
+              <w:t>A</w:t>
+            </w:r>
+          </w:p>
+        </w:tc>
+      </w:tr>
+      <w:tr>
+        <w:tc>
+          <w:tcPr>
+            <w:tcW w:w="3116" w:type="dxa"/>
+          </w:tcPr>
+          <w:p>
+            <w:r>
+              <w:t>(</w:t>
+            </w:r>
+          </w:p>
+        </w:tc>
+        <w:tc>
+          <w:tcPr>
+            <w:tcW w:w="3117" w:type="dxa"/>
+          </w:tcPr>
+          <w:p>
+            <w:r>
+              <w:t>(*(</w:t>
+            </w:r>
+          </w:p>
+        </w:tc>
+        <w:tc>
+          <w:tcPr>
+            <w:tcW w:w="3117" w:type="dxa"/>
+          </w:tcPr>
+          <w:p>
+            <w:r>
+              <w:t>A</w:t>
+            </w:r>
+          </w:p>
+        </w:tc>
+      </w:tr>
+      <w:tr>
+        <w:tc>
+          <w:tcPr>
+            <w:tcW w:w="3116" w:type="dxa"/>
+          </w:tcPr>
+          <w:p>
+            <w:r>
+              <w:t>B</w:t>
+            </w:r>
+          </w:p>
+        </w:tc>
+        <w:tc>
+          <w:tcPr>
+            <w:tcW w:w="3117" w:type="dxa"/>
+          </w:tcPr>
+          <w:p>
+            <w:r>
+              <w:t>(*(</w:t>
+            </w:r>
+          </w:p>
+        </w:tc>
+        <w:tc>
+          <w:tcPr>
+            <w:tcW w:w="3117" w:type="dxa"/>
+          </w:tcPr>
+          <w:p>
+            <w:r>
+              <w:t>AB</w:t>
+            </w:r>
+          </w:p>
+        </w:tc>
+      </w:tr>
+      <w:tr>
+        <w:tc>
+          <w:tcPr>
+            <w:tcW w:w="3116" w:type="dxa"/>
+          </w:tcPr>
+          <w:p>
+            <w:r>
+              <w:t>+</w:t>
+            </w:r>
+          </w:p>
+        </w:tc>
+        <w:tc>
+          <w:tcPr>
+            <w:tcW w:w="3117" w:type="dxa"/>
+          </w:tcPr>
+          <w:p>
+            <w:r>
+              <w:t>(*(+</w:t>
+            </w:r>
+          </w:p>
+        </w:tc>
+        <w:tc>
+          <w:tcPr>
+            <w:tcW w:w="3117" w:type="dxa"/>
+          </w:tcPr>
+          <w:p>
+            <w:r>
+              <w:t>AB</w:t>
+            </w:r>
+          </w:p>
+        </w:tc>
+      </w:tr>
+      <w:tr>
+        <w:tc>
+          <w:tcPr>
+            <w:tcW w:w="3116" w:type="dxa"/>
+          </w:tcPr>
+          <w:p>
+            <w:r>
+              <w:t>C</w:t>
+            </w:r>
+          </w:p>
+        </w:tc>
+        <w:tc>
+          <w:tcPr>
+            <w:tcW w:w="3117" w:type="dxa"/>
+          </w:tcPr>
+          <w:p>
+            <w:r>
+              <w:t>(*(+</w:t>
+            </w:r>
+          </w:p>
+        </w:tc>
+        <w:tc>
+          <w:tcPr>
+            <w:tcW w:w="3117" w:type="dxa"/>
+          </w:tcPr>
+          <w:p>
+            <w:r>
+              <w:t>ABC</w:t>
+            </w:r>
+          </w:p>
+        </w:tc>
+      </w:tr>
+      <w:tr>
+        <w:tc>
+          <w:tcPr>
+            <w:tcW w:w="3116" w:type="dxa"/>
+          </w:tcPr>
+          <w:p>
+            <w:r>
+              <w:t>/</w:t>
+            </w:r>
+          </w:p>
+        </w:tc>
+        <w:tc>
+          <w:tcPr>
+            <w:tcW w:w="3117" w:type="dxa"/>
+          </w:tcPr>
+          <w:p>
+            <w:r>
+              <w:t>(*(+/</w:t>
+            </w:r>
+          </w:p>
+        </w:tc>
+        <w:tc>
+          <w:tcPr>
+            <w:tcW w:w="3117" w:type="dxa"/>
+          </w:tcPr>
+          <w:p>
+            <w:r>
+              <w:t>ABC</w:t>
+            </w:r>
+          </w:p>
+        </w:tc>
+      </w:tr>
+      <w:tr>
+        <w:tc>
+          <w:tcPr>
+            <w:tcW w:w="3116" w:type="dxa"/>
+          </w:tcPr>
+          <w:p>
+            <w:r>
+              <w:t>D</w:t>
+            </w:r>
+          </w:p>
+        </w:tc>
+        <w:tc>
+          <w:tcPr>
+            <w:tcW w:w="3117" w:type="dxa"/>
+          </w:tcPr>
+          <w:p>
+            <w:r>
+              <w:t>(*(+/</w:t>
+            </w:r>
+          </w:p>
+        </w:tc>
+        <w:tc>
+          <w:tcPr>
+            <w:tcW w:w="3117" w:type="dxa"/>
+          </w:tcPr>
+          <w:p>
+            <w:r>
+              <w:t>ABCD</w:t>
+            </w:r>
+          </w:p>
+        </w:tc>
+      </w:tr>
+      <w:tr>
+        <w:tc>
+          <w:tcPr>
+            <w:tcW w:w="3116" w:type="dxa"/>
+          </w:tcPr>
+          <w:p>
+            <w:r>
+              <w:t>)</w:t>
+            </w:r>
+          </w:p>
+        </w:tc>
+        <w:tc>
+          <w:tcPr>
+            <w:tcW w:w="3117" w:type="dxa"/>
+          </w:tcPr>
+          <w:p>
+            <w:r>
+              <w:t>(*</w:t>
+            </w:r>
+          </w:p>
+        </w:tc>
+        <w:tc>
+          <w:tcPr>
+            <w:tcW w:w="3117" w:type="dxa"/>
+          </w:tcPr>
+          <w:p>
+            <w:r>
+              <w:t>ABCD/+</w:t>
+            </w:r>
+          </w:p>
+        </w:tc>
+      </w:tr>
+      <w:tr>
+        <w:tc>
+          <w:tcPr>
+            <w:tcW w:w="3116" w:type="dxa"/>
+          </w:tcPr>
+          <w:p>
+            <w:r>
+              <w:t>-</w:t>
+            </w:r>
+          </w:p>
+        </w:tc>
+        <w:tc>
+          <w:tcPr>
+            <w:tcW w:w="3117" w:type="dxa"/>
+          </w:tcPr>
+          <w:p>
+            <w:r>
+              <w:t>(-</w:t>
+            </w:r>
+          </w:p>
+        </w:tc>
+        <w:tc>
+          <w:tcPr>
+            <w:tcW w:w="3117" w:type="dxa"/>
+          </w:tcPr>
+          <w:p>
+            <w:r>
+              <w:t>ABCD/+*</w:t>
+            </w:r>
+          </w:p>
+        </w:tc>
+      </w:tr>
+      <w:tr>
+        <w:tc>
+          <w:tcPr>
+            <w:tcW w:w="3116" w:type="dxa"/>
+          </w:tcPr>
+          <w:p>
+            <w:r>
+              <w:t>E</w:t>
+            </w:r>
+          </w:p>
+        </w:tc>
+        <w:tc>
+          <w:tcPr>
+            <w:tcW w:w="3117" w:type="dxa"/>
+          </w:tcPr>
+          <w:p>
+            <w:r>
+              <w:t>(-</w:t>
+            </w:r>
+          </w:p>
+        </w:tc>
+        <w:tc>
+          <w:tcPr>
+            <w:tcW w:w="3117" w:type="dxa"/>
+          </w:tcPr>
+          <w:p>
+            <w:r>
+              <w:t>ABCD/+*E</w:t>
+            </w:r>
+          </w:p>
+        </w:tc>
+      </w:tr>
+      <w:tr>
+        <w:tc>
+          <w:tcPr>
+            <w:tcW w:w="3116" w:type="dxa"/>
+          </w:tcPr>
+          <w:p>
+            <w:r>
+              <w:t>/</w:t>
+            </w:r>
+          </w:p>
+        </w:tc>
+        <w:tc>
+          <w:tcPr>
+            <w:tcW w:w="3117" w:type="dxa"/>
+          </w:tcPr>
+          <w:p>
+            <w:r>
+              <w:t>(-/</w:t>
+            </w:r>
+          </w:p>
+        </w:tc>
+        <w:tc>
+          <w:tcPr>
+            <w:tcW w:w="3117" w:type="dxa"/>
+          </w:tcPr>
+          <w:p>
+            <w:r>
+              <w:t>ABCD/+*E</w:t>
+            </w:r>
+          </w:p>
+        </w:tc>
+      </w:tr>
+      <w:tr>
+        <w:tc>
+          <w:tcPr>
+            <w:tcW w:w="3116" w:type="dxa"/>
+          </w:tcPr>
+          <w:p>
+            <w:r>
+              <w:t>F</w:t>
+            </w:r>
+          </w:p>
+        </w:tc>
+        <w:tc>
+          <w:tcPr>
+            <w:tcW w:w="3117" w:type="dxa"/>
+          </w:tcPr>
+          <w:p>
+            <w:r>
+              <w:t>(-/</w:t>
+            </w:r>
+          </w:p>
+        </w:tc>
+        <w:tc>
+          <w:tcPr>
+            <w:tcW w:w="3117" w:type="dxa"/>
+          </w:tcPr>
+          <w:p>
+            <w:r>
+              <w:t>ABCD/+*E</w:t>
+            </w:r>
+            <w:r>
+              <w:t>F</w:t>
+            </w:r>
+          </w:p>
+        </w:tc>
+      </w:tr>
+      <w:tr>
+        <w:tc>
+          <w:tcPr>
+            <w:tcW w:w="3116" w:type="dxa"/>
+          </w:tcPr>
+          <w:p>
+            <w:r>
+              <w:t>)</w:t>
+            </w:r>
+          </w:p>
+        </w:tc>
+        <w:tc>
+          <w:tcPr>
+            <w:tcW w:w="3117" w:type="dxa"/>
+          </w:tcPr>
+          <w:p>
+            <w:r>
+              <w:t>empty</w:t>
+            </w:r>
+          </w:p>
+        </w:tc>
+        <w:tc>
+          <w:tcPr>
+            <w:tcW w:w="3117" w:type="dxa"/>
+          </w:tcPr>
+          <w:p>
+            <w:r>
+              <w:t>ABCD/+*EF/-</w:t>
+            </w:r>
+          </w:p>
+        </w:tc>
+      </w:tr>
+    </w:tbl>
+    <w:p>
+      <w:r>
+        <w:t xml:space="preserve">(P * Q / R + </w:t>
+      </w:r>
+      <w:proofErr w:type="gramStart"/>
+      <w:r>
+        <w:t>( S</w:t>
+      </w:r>
+      <w:proofErr w:type="gramEnd"/>
+      <w:r>
+        <w:t xml:space="preserve"> + T))</w:t>
+      </w:r>
+    </w:p>
+    <w:tbl>
+      <w:tblPr>
+        <w:tblStyle w:val="TableGrid"/>
+        <w:tblW w:w="0" w:type="auto"/>
+        <w:tblLook w:val="04A0" w:firstRow="1" w:lastRow="0" w:firstColumn="1" w:lastColumn="0" w:noHBand="0" w:noVBand="1"/>
+      </w:tblPr>
+      <w:tblGrid>
+        <w:gridCol w:w="3116"/>
+        <w:gridCol w:w="3117"/>
+        <w:gridCol w:w="3117"/>
+      </w:tblGrid>
+      <w:tr>
+        <w:tc>
+          <w:tcPr>
+            <w:tcW w:w="3116" w:type="dxa"/>
+          </w:tcPr>
+          <w:p>
+            <w:r>
+              <w:t>CHARACTER</w:t>
+            </w:r>
+          </w:p>
+        </w:tc>
+        <w:tc>
+          <w:tcPr>
+            <w:tcW w:w="3117" w:type="dxa"/>
+          </w:tcPr>
+          <w:p>
+            <w:r>
+              <w:t>STACK</w:t>
+            </w:r>
+          </w:p>
+        </w:tc>
+        <w:tc>
+          <w:tcPr>
+            <w:tcW w:w="3117" w:type="dxa"/>
+          </w:tcPr>
+          <w:p>
+            <w:r>
+              <w:t>POSTFIX</w:t>
+            </w:r>
+          </w:p>
+        </w:tc>
+      </w:tr>
+      <w:tr>
+        <w:tc>
+          <w:tcPr>
+            <w:tcW w:w="3116" w:type="dxa"/>
+          </w:tcPr>
+          <w:p>
+            <w:r>
+              <w:t>(</w:t>
+            </w:r>
+          </w:p>
+        </w:tc>
+        <w:tc>
+          <w:tcPr>
+            <w:tcW w:w="3117" w:type="dxa"/>
+          </w:tcPr>
+          <w:p>
+            <w:r>
+              <w:t>(</w:t>
+            </w:r>
+          </w:p>
+        </w:tc>
+        <w:tc>
+          <w:tcPr>
+            <w:tcW w:w="3117" w:type="dxa"/>
+          </w:tcPr>
+          <w:p/>
+        </w:tc>
+      </w:tr>
+      <w:tr>
+        <w:tc>
+          <w:tcPr>
+            <w:tcW w:w="3116" w:type="dxa"/>
+          </w:tcPr>
+          <w:p>
+            <w:r>
+              <w:t>P</w:t>
+            </w:r>
+          </w:p>
+        </w:tc>
+        <w:tc>
+          <w:tcPr>
+            <w:tcW w:w="3117" w:type="dxa"/>
+          </w:tcPr>
+          <w:p>
+            <w:r>
+              <w:t>(</w:t>
+            </w:r>
+          </w:p>
+        </w:tc>
+        <w:tc>
+          <w:tcPr>
+            <w:tcW w:w="3117" w:type="dxa"/>
+          </w:tcPr>
+          <w:p>
+            <w:r>
+              <w:t>P</w:t>
+            </w:r>
+          </w:p>
+        </w:tc>
+      </w:tr>
+      <w:tr>
+        <w:tc>
+          <w:tcPr>
+            <w:tcW w:w="3116" w:type="dxa"/>
+          </w:tcPr>
+          <w:p>
+            <w:r>
+              <w:t>*</w:t>
+            </w:r>
+          </w:p>
+        </w:tc>
+        <w:tc>
+          <w:tcPr>
+            <w:tcW w:w="3117" w:type="dxa"/>
+          </w:tcPr>
+          <w:p>
+            <w:r>
+              <w:t>(*</w:t>
+            </w:r>
+          </w:p>
+        </w:tc>
+        <w:tc>
+          <w:tcPr>
+            <w:tcW w:w="3117" w:type="dxa"/>
+          </w:tcPr>
+          <w:p>
+            <w:r>
+              <w:t>P</w:t>
+            </w:r>
+          </w:p>
+        </w:tc>
+      </w:tr>
+      <w:tr>
+        <w:tc>
+          <w:tcPr>
+            <w:tcW w:w="3116" w:type="dxa"/>
+          </w:tcPr>
+          <w:p>
+            <w:r>
+              <w:t>Q</w:t>
+            </w:r>
+          </w:p>
+        </w:tc>
+        <w:tc>
+          <w:tcPr>
+            <w:tcW w:w="3117" w:type="dxa"/>
+          </w:tcPr>
+          <w:p>
+            <w:r>
+              <w:t>(*</w:t>
+            </w:r>
+          </w:p>
+        </w:tc>
+        <w:tc>
+          <w:tcPr>
+            <w:tcW w:w="3117" w:type="dxa"/>
+          </w:tcPr>
+          <w:p>
+            <w:r>
+              <w:t>PQ</w:t>
+            </w:r>
+          </w:p>
+        </w:tc>
+      </w:tr>
+      <w:tr>
+        <w:tc>
+          <w:tcPr>
+            <w:tcW w:w="3116" w:type="dxa"/>
+          </w:tcPr>
+          <w:p>
+            <w:r>
+              <w:t>/</w:t>
+            </w:r>
+          </w:p>
+        </w:tc>
+        <w:tc>
+          <w:tcPr>
+            <w:tcW w:w="3117" w:type="dxa"/>
+          </w:tcPr>
+          <w:p>
+            <w:r>
+              <w:t>(/</w:t>
+            </w:r>
+          </w:p>
+        </w:tc>
+        <w:tc>
+          <w:tcPr>
+            <w:tcW w:w="3117" w:type="dxa"/>
+          </w:tcPr>
+          <w:p>
+            <w:r>
+              <w:t>PQ*</w:t>
+            </w:r>
+          </w:p>
+        </w:tc>
+      </w:tr>
+      <w:tr>
+        <w:tc>
+          <w:tcPr>
+            <w:tcW w:w="3116" w:type="dxa"/>
+          </w:tcPr>
+          <w:p>
+            <w:r>
+              <w:t>R</w:t>
+            </w:r>
+          </w:p>
+        </w:tc>
+        <w:tc>
+          <w:tcPr>
+            <w:tcW w:w="3117" w:type="dxa"/>
+          </w:tcPr>
+          <w:p>
+            <w:r>
+              <w:t>(/</w:t>
+            </w:r>
+          </w:p>
+        </w:tc>
+        <w:tc>
+          <w:tcPr>
+            <w:tcW w:w="3117" w:type="dxa"/>
+          </w:tcPr>
+          <w:p>
+            <w:r>
+              <w:t>PQ*R</w:t>
+            </w:r>
+          </w:p>
+        </w:tc>
+      </w:tr>
+      <w:tr>
+        <w:tc>
+          <w:tcPr>
+            <w:tcW w:w="3116" w:type="dxa"/>
+          </w:tcPr>
+          <w:p>
+            <w:r>
+              <w:t>+</w:t>
+            </w:r>
+          </w:p>
+        </w:tc>
+        <w:tc>
+          <w:tcPr>
+            <w:tcW w:w="3117" w:type="dxa"/>
+          </w:tcPr>
+          <w:p>
+            <w:r>
+              <w:t>(+</w:t>
+            </w:r>
+          </w:p>
+        </w:tc>
+        <w:tc>
+          <w:tcPr>
+            <w:tcW w:w="3117" w:type="dxa"/>
+          </w:tcPr>
+          <w:p>
+            <w:r>
+              <w:t>PQ*R/</w:t>
+            </w:r>
+          </w:p>
+        </w:tc>
+      </w:tr>
+      <w:tr>
+        <w:tc>
+          <w:tcPr>
+            <w:tcW w:w="3116" w:type="dxa"/>
+          </w:tcPr>
+          <w:p>
+            <w:r>
+              <w:t>(</w:t>
+            </w:r>
+          </w:p>
+        </w:tc>
+        <w:tc>
+          <w:tcPr>
+            <w:tcW w:w="3117" w:type="dxa"/>
+          </w:tcPr>
+          <w:p>
+            <w:r>
+              <w:t>(+(</w:t>
+            </w:r>
+          </w:p>
+        </w:tc>
+        <w:tc>
+          <w:tcPr>
+            <w:tcW w:w="3117" w:type="dxa"/>
+          </w:tcPr>
+          <w:p>
+            <w:r>
+              <w:t>PQ*R/</w:t>
+            </w:r>
+          </w:p>
+        </w:tc>
+      </w:tr>
+      <w:tr>
+        <w:tc>
+          <w:tcPr>
+            <w:tcW w:w="3116" w:type="dxa"/>
+          </w:tcPr>
+          <w:p>
+            <w:r>
+              <w:t>S</w:t>
+            </w:r>
+          </w:p>
+        </w:tc>
+        <w:tc>
+          <w:tcPr>
+            <w:tcW w:w="3117" w:type="dxa"/>
+          </w:tcPr>
+          <w:p>
+            <w:r>
+              <w:t>(+(</w:t>
+            </w:r>
+          </w:p>
+        </w:tc>
+        <w:tc>
+          <w:tcPr>
+            <w:tcW w:w="3117" w:type="dxa"/>
+          </w:tcPr>
+          <w:p>
+            <w:r>
+              <w:t>PQ*R/</w:t>
+            </w:r>
+            <w:r>
+              <w:t>S</w:t>
+            </w:r>
+          </w:p>
+        </w:tc>
+      </w:tr>
+      <w:tr>
+        <w:tc>
+          <w:tcPr>
+            <w:tcW w:w="3116" w:type="dxa"/>
+          </w:tcPr>
+          <w:p>
+            <w:r>
+              <w:t>+</w:t>
+            </w:r>
+          </w:p>
+        </w:tc>
+        <w:tc>
+          <w:tcPr>
+            <w:tcW w:w="3117" w:type="dxa"/>
+          </w:tcPr>
+          <w:p>
+            <w:r>
+              <w:t>(+(+</w:t>
+            </w:r>
+          </w:p>
+        </w:tc>
+        <w:tc>
+          <w:tcPr>
+            <w:tcW w:w="3117" w:type="dxa"/>
+          </w:tcPr>
+          <w:p>
+            <w:r>
+              <w:t>PQ*R/</w:t>
+            </w:r>
+            <w:r>
+              <w:t>S</w:t>
+            </w:r>
+          </w:p>
+        </w:tc>
+      </w:tr>
+      <w:tr>
+        <w:tc>
+          <w:tcPr>
+            <w:tcW w:w="3116" w:type="dxa"/>
+          </w:tcPr>
+          <w:p>
+            <w:r>
+              <w:t>T</w:t>
+            </w:r>
+          </w:p>
+        </w:tc>
+        <w:tc>
+          <w:tcPr>
+            <w:tcW w:w="3117" w:type="dxa"/>
+          </w:tcPr>
+          <w:p>
+            <w:r>
+              <w:t>(+(+</w:t>
+            </w:r>
+          </w:p>
+        </w:tc>
+        <w:tc>
+          <w:tcPr>
+            <w:tcW w:w="3117" w:type="dxa"/>
+          </w:tcPr>
+          <w:p>
+            <w:r>
+              <w:t>PQ*R/</w:t>
+            </w:r>
+            <w:r>
+              <w:t>ST</w:t>
+            </w:r>
+          </w:p>
+        </w:tc>
+      </w:tr>
+      <w:tr>
+        <w:tc>
+          <w:tcPr>
+            <w:tcW w:w="3116" w:type="dxa"/>
+          </w:tcPr>
+          <w:p>
+            <w:r>
+              <w:t>)</w:t>
+            </w:r>
+          </w:p>
+        </w:tc>
+        <w:tc>
+          <w:tcPr>
+            <w:tcW w:w="3117" w:type="dxa"/>
+          </w:tcPr>
+          <w:p>
+            <w:r>
+              <w:t>(+</w:t>
+            </w:r>
+          </w:p>
+        </w:tc>
+        <w:tc>
+          <w:tcPr>
+            <w:tcW w:w="3117" w:type="dxa"/>
+          </w:tcPr>
+          <w:p>
+            <w:r>
+              <w:t>PQ*R/</w:t>
+            </w:r>
+            <w:r>
+              <w:t>ST+</w:t>
+            </w:r>
+          </w:p>
+        </w:tc>
+      </w:tr>
+      <w:tr>
+        <w:tc>
+          <w:tcPr>
+            <w:tcW w:w="3116" w:type="dxa"/>
+          </w:tcPr>
+          <w:p>
+            <w:r>
+              <w:t>)</w:t>
+            </w:r>
+          </w:p>
+        </w:tc>
+        <w:tc>
+          <w:tcPr>
+            <w:tcW w:w="3117" w:type="dxa"/>
+          </w:tcPr>
+          <w:p>
+            <w:r>
+              <w:t>EMPTY</w:t>
+            </w:r>
+          </w:p>
+        </w:tc>
+        <w:tc>
+          <w:tcPr>
+            <w:tcW w:w="3117" w:type="dxa"/>
+          </w:tcPr>
+          <w:p>
+            <w:r>
+              <w:t>PQ*R/ST+</w:t>
+            </w:r>
+            <w:r>
+              <w:t>+</w:t>
+            </w:r>
+          </w:p>
+        </w:tc>
+      </w:tr>
+      <w:tr>
+        <w:tc>
+          <w:tcPr>
+            <w:tcW w:w="3116" w:type="dxa"/>
+          </w:tcPr>
+          <w:p/>
+        </w:tc>
+        <w:tc>
+          <w:tcPr>
+            <w:tcW w:w="3117" w:type="dxa"/>
+          </w:tcPr>
+          <w:p/>
+        </w:tc>
+        <w:tc>
+          <w:tcPr>
+            <w:tcW w:w="3117" w:type="dxa"/>
+          </w:tcPr>
+          <w:p/>
+        </w:tc>
+      </w:tr>
+    </w:tbl>
+    <w:p/>
+    <w:p>
+      <w:r>
+        <w:t>(A+(B-C*(D/</w:t>
+      </w:r>
+      <w:proofErr w:type="gramStart"/>
+      <w:r>
+        <w:t>E)*</w:t>
+      </w:r>
+      <w:proofErr w:type="gramEnd"/>
+      <w:r>
+        <w:t>F))</w:t>
+      </w:r>
+      <w:r>
+        <w:t xml:space="preserve">            A(B((C(DE/)*)F*)-)+</w:t>
+      </w:r>
+    </w:p>
+    <w:tbl>
+      <w:tblPr>
+        <w:tblStyle w:val="TableGrid"/>
+        <w:tblW w:w="0" w:type="auto"/>
+        <w:tblLook w:val="04A0" w:firstRow="1" w:lastRow="0" w:firstColumn="1" w:lastColumn="0" w:noHBand="0" w:noVBand="1"/>
+      </w:tblPr>
+      <w:tblGrid>
+        <w:gridCol w:w="3116"/>
+        <w:gridCol w:w="3117"/>
+        <w:gridCol w:w="3117"/>
+      </w:tblGrid>
+      <w:tr>
+        <w:tc>
+          <w:tcPr>
+            <w:tcW w:w="3116" w:type="dxa"/>
+          </w:tcPr>
+          <w:p>
+            <w:r>
+              <w:t>CHARACTER</w:t>
+            </w:r>
+          </w:p>
+        </w:tc>
+        <w:tc>
+          <w:tcPr>
+            <w:tcW w:w="3117" w:type="dxa"/>
+          </w:tcPr>
+          <w:p>
+            <w:r>
+              <w:t>STACK</w:t>
+            </w:r>
+          </w:p>
+        </w:tc>
+        <w:tc>
+          <w:tcPr>
+            <w:tcW w:w="3117" w:type="dxa"/>
+          </w:tcPr>
+          <w:p>
+            <w:r>
+              <w:t>POSTFIX</w:t>
+            </w:r>
+          </w:p>
+        </w:tc>
+      </w:tr>
+      <w:tr>
+        <w:tc>
+          <w:tcPr>
+            <w:tcW w:w="3116" w:type="dxa"/>
+          </w:tcPr>
+          <w:p>
+            <w:r>
+              <w:t>(</w:t>
+            </w:r>
+          </w:p>
+        </w:tc>
+        <w:tc>
+          <w:tcPr>
+            <w:tcW w:w="3117" w:type="dxa"/>
+          </w:tcPr>
+          <w:p>
+            <w:r>
+              <w:t>(</w:t>
+            </w:r>
+          </w:p>
+        </w:tc>
+        <w:tc>
+          <w:tcPr>
+            <w:tcW w:w="3117" w:type="dxa"/>
+          </w:tcPr>
+          <w:p/>
+        </w:tc>
+      </w:tr>
+      <w:tr>
+        <w:tc>
+          <w:tcPr>
+            <w:tcW w:w="3116" w:type="dxa"/>
+          </w:tcPr>
+          <w:p>
+            <w:r>
+              <w:t>A</w:t>
+            </w:r>
+          </w:p>
+        </w:tc>
+        <w:tc>
+          <w:tcPr>
+            <w:tcW w:w="3117" w:type="dxa"/>
+          </w:tcPr>
+          <w:p>
+            <w:r>
+              <w:t>(</w:t>
+            </w:r>
+          </w:p>
+        </w:tc>
+        <w:tc>
+          <w:tcPr>
+            <w:tcW w:w="3117" w:type="dxa"/>
+          </w:tcPr>
+          <w:p>
+            <w:r>
+              <w:t>A</w:t>
+            </w:r>
+          </w:p>
+        </w:tc>
+      </w:tr>
+      <w:tr>
+        <w:tc>
+          <w:tcPr>
+            <w:tcW w:w="3116" w:type="dxa"/>
+          </w:tcPr>
+          <w:p>
+            <w:r>
+              <w:t>+</w:t>
+            </w:r>
+          </w:p>
+        </w:tc>
+        <w:tc>
+          <w:tcPr>
+            <w:tcW w:w="3117" w:type="dxa"/>
+          </w:tcPr>
+          <w:p>
+            <w:r>
+              <w:t>(+</w:t>
+            </w:r>
+          </w:p>
+        </w:tc>
+        <w:tc>
+          <w:tcPr>
+            <w:tcW w:w="3117" w:type="dxa"/>
+          </w:tcPr>
+          <w:p>
+            <w:r>
+              <w:t>A</w:t>
+            </w:r>
+          </w:p>
+        </w:tc>
+      </w:tr>
+      <w:tr>
+        <w:tc>
+          <w:tcPr>
+            <w:tcW w:w="3116" w:type="dxa"/>
+          </w:tcPr>
+          <w:p>
+            <w:r>
+              <w:t>(</w:t>
+            </w:r>
+          </w:p>
+        </w:tc>
+        <w:tc>
+          <w:tcPr>
+            <w:tcW w:w="3117" w:type="dxa"/>
+          </w:tcPr>
+          <w:p>
+            <w:r>
+              <w:t>(+(</w:t>
+            </w:r>
+          </w:p>
+        </w:tc>
+        <w:tc>
+          <w:tcPr>
+            <w:tcW w:w="3117" w:type="dxa"/>
+          </w:tcPr>
+          <w:p>
+            <w:r>
+              <w:t>A</w:t>
+            </w:r>
+          </w:p>
+        </w:tc>
+      </w:tr>
+      <w:tr>
+        <w:tc>
+          <w:tcPr>
+            <w:tcW w:w="3116" w:type="dxa"/>
+          </w:tcPr>
+          <w:p>
+            <w:r>
+              <w:t>B</w:t>
+            </w:r>
+          </w:p>
+        </w:tc>
+        <w:tc>
+          <w:tcPr>
+            <w:tcW w:w="3117" w:type="dxa"/>
+          </w:tcPr>
+          <w:p>
+            <w:r>
+              <w:t>(+(</w:t>
+            </w:r>
+          </w:p>
+        </w:tc>
+        <w:tc>
+          <w:tcPr>
+            <w:tcW w:w="3117" w:type="dxa"/>
+          </w:tcPr>
+          <w:p>
+            <w:r>
+              <w:t>AB</w:t>
+            </w:r>
+          </w:p>
+        </w:tc>
+      </w:tr>
+      <w:tr>
+        <w:tc>
+          <w:tcPr>
+            <w:tcW w:w="3116" w:type="dxa"/>
+          </w:tcPr>
+          <w:p>
+            <w:r>
+              <w:t>-</w:t>
+            </w:r>
+          </w:p>
+        </w:tc>
+        <w:tc>
+          <w:tcPr>
+            <w:tcW w:w="3117" w:type="dxa"/>
+          </w:tcPr>
+          <w:p>
+            <w:r>
+              <w:t>(+(-</w:t>
+            </w:r>
+          </w:p>
+        </w:tc>
+        <w:tc>
+          <w:tcPr>
+            <w:tcW w:w="3117" w:type="dxa"/>
+          </w:tcPr>
+          <w:p>
+            <w:r>
+              <w:t>AB</w:t>
+            </w:r>
+          </w:p>
+        </w:tc>
+      </w:tr>
+      <w:tr>
+        <w:trPr>
+          <w:trHeight w:val="51"/>
+        </w:trPr>
+        <w:tc>
+          <w:tcPr>
+            <w:tcW w:w="3116" w:type="dxa"/>
+          </w:tcPr>
+          <w:p>
+            <w:r>
+              <w:t>C</w:t>
+            </w:r>
+          </w:p>
+        </w:tc>
+        <w:tc>
+          <w:tcPr>
+            <w:tcW w:w="3117" w:type="dxa"/>
+          </w:tcPr>
+          <w:p>
+            <w:r>
+              <w:t>(+(-</w:t>
+            </w:r>
+          </w:p>
+        </w:tc>
+        <w:tc>
+          <w:tcPr>
+            <w:tcW w:w="3117" w:type="dxa"/>
+          </w:tcPr>
+          <w:p>
+            <w:r>
+              <w:t>ABC</w:t>
+            </w:r>
+          </w:p>
+        </w:tc>
+      </w:tr>
+      <w:tr>
+        <w:trPr>
+          <w:trHeight w:val="51"/>
+        </w:trPr>
+        <w:tc>
+          <w:tcPr>
+            <w:tcW w:w="3116" w:type="dxa"/>
+          </w:tcPr>
+          <w:p>
+            <w:r>
+              <w:t>*</w:t>
+            </w:r>
+          </w:p>
+        </w:tc>
+        <w:tc>
+          <w:tcPr>
+            <w:tcW w:w="3117" w:type="dxa"/>
+          </w:tcPr>
+          <w:p>
+            <w:r>
+              <w:t>(+(-*</w:t>
+            </w:r>
+          </w:p>
+        </w:tc>
+        <w:tc>
+          <w:tcPr>
+            <w:tcW w:w="3117" w:type="dxa"/>
+          </w:tcPr>
+          <w:p>
+            <w:r>
+              <w:t>ABC</w:t>
+            </w:r>
+          </w:p>
+        </w:tc>
+      </w:tr>
+      <w:tr>
+        <w:trPr>
+          <w:trHeight w:val="51"/>
+        </w:trPr>
+        <w:tc>
+          <w:tcPr>
+            <w:tcW w:w="3116" w:type="dxa"/>
+          </w:tcPr>
+          <w:p>
+            <w:r>
+              <w:t>(</w:t>
+            </w:r>
+          </w:p>
+        </w:tc>
+        <w:tc>
+          <w:tcPr>
+            <w:tcW w:w="3117" w:type="dxa"/>
+          </w:tcPr>
+          <w:p>
+            <w:r>
+              <w:t>(+(-*(</w:t>
+            </w:r>
+          </w:p>
+        </w:tc>
+        <w:tc>
+          <w:tcPr>
+            <w:tcW w:w="3117" w:type="dxa"/>
+          </w:tcPr>
+          <w:p>
+            <w:r>
+              <w:t>ABC</w:t>
+            </w:r>
+          </w:p>
+        </w:tc>
+      </w:tr>
+      <w:tr>
+        <w:trPr>
+          <w:trHeight w:val="51"/>
+        </w:trPr>
+        <w:tc>
+          <w:tcPr>
+            <w:tcW w:w="3116" w:type="dxa"/>
+          </w:tcPr>
+          <w:p>
+            <w:r>
+              <w:t>D</w:t>
+            </w:r>
+          </w:p>
+        </w:tc>
+        <w:tc>
+          <w:tcPr>
+            <w:tcW w:w="3117" w:type="dxa"/>
+          </w:tcPr>
+          <w:p>
+            <w:r>
+              <w:t>(+(</w:t>
+            </w:r>
+            <w:r>
+              <w:t>-</w:t>
+            </w:r>
+            <w:r>
+              <w:t>*(</w:t>
+            </w:r>
+          </w:p>
+        </w:tc>
+        <w:tc>
+          <w:tcPr>
+            <w:tcW w:w="3117" w:type="dxa"/>
+          </w:tcPr>
+          <w:p>
+            <w:r>
+              <w:t>ABCD</w:t>
+            </w:r>
+          </w:p>
+        </w:tc>
+      </w:tr>
+      <w:tr>
+        <w:trPr>
+          <w:trHeight w:val="51"/>
+        </w:trPr>
+        <w:tc>
+          <w:tcPr>
+            <w:tcW w:w="3116" w:type="dxa"/>
+          </w:tcPr>
+          <w:p>
+            <w:r>
+              <w:t>/</w:t>
+            </w:r>
+          </w:p>
+        </w:tc>
+        <w:tc>
+          <w:tcPr>
+            <w:tcW w:w="3117" w:type="dxa"/>
+          </w:tcPr>
+          <w:p>
+            <w:r>
+              <w:t>(+(</w:t>
+            </w:r>
+            <w:r>
+              <w:t>-</w:t>
+            </w:r>
+            <w:r>
+              <w:t>*(</w:t>
+            </w:r>
+            <w:r>
+              <w:t>/</w:t>
+            </w:r>
+          </w:p>
+        </w:tc>
+        <w:tc>
+          <w:tcPr>
+            <w:tcW w:w="3117" w:type="dxa"/>
+          </w:tcPr>
+          <w:p>
+            <w:r>
+              <w:t>ABCD</w:t>
+            </w:r>
+          </w:p>
+        </w:tc>
+      </w:tr>
+      <w:tr>
+        <w:trPr>
+          <w:trHeight w:val="51"/>
+        </w:trPr>
+        <w:tc>
+          <w:tcPr>
+            <w:tcW w:w="3116" w:type="dxa"/>
+          </w:tcPr>
+          <w:p>
+            <w:r>
+              <w:t>E</w:t>
+            </w:r>
+          </w:p>
+        </w:tc>
+        <w:tc>
+          <w:tcPr>
+            <w:tcW w:w="3117" w:type="dxa"/>
+          </w:tcPr>
+          <w:p>
+            <w:r>
+              <w:t>(+(</w:t>
+            </w:r>
+            <w:r>
+              <w:t>-</w:t>
+            </w:r>
+            <w:r>
+              <w:t>*(</w:t>
+            </w:r>
+            <w:r>
+              <w:t>/</w:t>
+            </w:r>
+          </w:p>
+        </w:tc>
+        <w:tc>
+          <w:tcPr>
+            <w:tcW w:w="3117" w:type="dxa"/>
+          </w:tcPr>
+          <w:p>
+            <w:r>
+              <w:t>ABCDE</w:t>
+            </w:r>
+          </w:p>
+        </w:tc>
+      </w:tr>
+      <w:tr>
+        <w:trPr>
+          <w:trHeight w:val="51"/>
+        </w:trPr>
+        <w:tc>
+          <w:tcPr>
+            <w:tcW w:w="3116" w:type="dxa"/>
+          </w:tcPr>
+          <w:p>
+            <w:r>
+              <w:t>)</w:t>
+            </w:r>
+          </w:p>
+        </w:tc>
+        <w:tc>
+          <w:tcPr>
+            <w:tcW w:w="3117" w:type="dxa"/>
+          </w:tcPr>
+          <w:p>
+            <w:r>
+              <w:t>(+(</w:t>
+            </w:r>
+            <w:r>
+              <w:t>-</w:t>
+            </w:r>
+            <w:r>
+              <w:t>*</w:t>
+            </w:r>
+          </w:p>
+        </w:tc>
+        <w:tc>
+          <w:tcPr>
+            <w:tcW w:w="3117" w:type="dxa"/>
+          </w:tcPr>
+          <w:p>
+            <w:r>
+              <w:t>ABCDE/</w:t>
+            </w:r>
+          </w:p>
+        </w:tc>
+      </w:tr>
+      <w:tr>
+        <w:trPr>
+          <w:trHeight w:val="51"/>
+        </w:trPr>
+        <w:tc>
+          <w:tcPr>
+            <w:tcW w:w="3116" w:type="dxa"/>
+          </w:tcPr>
+          <w:p>
+            <w:r>
+              <w:t>*</w:t>
+            </w:r>
+          </w:p>
+        </w:tc>
+        <w:tc>
+          <w:tcPr>
+            <w:tcW w:w="3117" w:type="dxa"/>
+          </w:tcPr>
+          <w:p>
+            <w:r>
+              <w:t>(+(-*</w:t>
+            </w:r>
+          </w:p>
+        </w:tc>
+        <w:tc>
+          <w:tcPr>
+            <w:tcW w:w="3117" w:type="dxa"/>
+          </w:tcPr>
+          <w:p>
+            <w:r>
+              <w:t>ABCDE/*</w:t>
+            </w:r>
+          </w:p>
+        </w:tc>
+      </w:tr>
+      <w:tr>
+        <w:trPr>
+          <w:trHeight w:val="51"/>
+        </w:trPr>
+        <w:tc>
+          <w:tcPr>
+            <w:tcW w:w="3116" w:type="dxa"/>
+          </w:tcPr>
+          <w:p>
+            <w:r>
+              <w:t>F</w:t>
+            </w:r>
+          </w:p>
+        </w:tc>
+        <w:tc>
+          <w:tcPr>
+            <w:tcW w:w="3117" w:type="dxa"/>
+          </w:tcPr>
+          <w:p>
+            <w:r>
+              <w:t>(+(</w:t>
+            </w:r>
+            <w:r>
+              <w:t>-</w:t>
+            </w:r>
+            <w:r>
+              <w:t>*</w:t>
+            </w:r>
+          </w:p>
+        </w:tc>
+        <w:tc>
+          <w:tcPr>
+            <w:tcW w:w="3117" w:type="dxa"/>
+          </w:tcPr>
+          <w:p>
+            <w:r>
+              <w:t>ABCDE/*F</w:t>
+            </w:r>
+          </w:p>
+        </w:tc>
+      </w:tr>
+      <w:tr>
+        <w:trPr>
+          <w:trHeight w:val="51"/>
+        </w:trPr>
+        <w:tc>
+          <w:tcPr>
+            <w:tcW w:w="3116" w:type="dxa"/>
+          </w:tcPr>
+          <w:p>
+            <w:r>
+              <w:t>)</w:t>
+            </w:r>
+          </w:p>
+        </w:tc>
+        <w:tc>
+          <w:tcPr>
+            <w:tcW w:w="3117" w:type="dxa"/>
+          </w:tcPr>
+          <w:p>
+            <w:r>
+              <w:t>(+</w:t>
+            </w:r>
+          </w:p>
+        </w:tc>
+        <w:tc>
+          <w:tcPr>
+            <w:tcW w:w="3117" w:type="dxa"/>
+          </w:tcPr>
+          <w:p>
+            <w:r>
+              <w:t>ABCDE/*F</w:t>
+            </w:r>
+            <w:r>
+              <w:t>*</w:t>
+            </w:r>
+            <w:r>
+              <w:t>-</w:t>
+            </w:r>
+          </w:p>
+        </w:tc>
+      </w:tr>
+      <w:tr>
+        <w:trPr>
+          <w:trHeight w:val="51"/>
+        </w:trPr>
+        <w:tc>
+          <w:tcPr>
+            <w:tcW w:w="3116" w:type="dxa"/>
+          </w:tcPr>
+          <w:p>
+            <w:r>
+              <w:t>)</w:t>
+            </w:r>
+          </w:p>
+        </w:tc>
+        <w:tc>
+          <w:tcPr>
+            <w:tcW w:w="3117" w:type="dxa"/>
+          </w:tcPr>
+          <w:p>
+            <w:r>
+              <w:t>EMPTY</w:t>
+            </w:r>
+          </w:p>
+        </w:tc>
+        <w:tc>
+          <w:tcPr>
+            <w:tcW w:w="3117" w:type="dxa"/>
+          </w:tcPr>
+          <w:p>
+            <w:r>
+              <w:t>ABCDE/*F*</w:t>
+            </w:r>
+            <w:r>
+              <w:t>-</w:t>
+            </w:r>
+            <w:r>
+              <w:t>+</w:t>
+            </w:r>
+          </w:p>
+        </w:tc>
+      </w:tr>
+    </w:tbl>
+    <w:p/>
+    <w:p/>
+    <w:p/>
+    <w:p/>
+    <w:p>
+      <w:r>
+        <w:t xml:space="preserve">((A+B*C) – (E*F/H) + </w:t>
+      </w:r>
+      <w:proofErr w:type="gramStart"/>
+      <w:r>
+        <w:t>J)</w:t>
+      </w:r>
+      <w:r>
+        <w:t xml:space="preserve">   </w:t>
+      </w:r>
+      <w:proofErr w:type="gramEnd"/>
+      <w:r>
+        <w:t xml:space="preserve">    </w:t>
+      </w:r>
+      <w:r>
+        <w:t>ABC*+EF*H/-J+</w:t>
+      </w:r>
+    </w:p>
+    <w:tbl>
+      <w:tblPr>
+        <w:tblStyle w:val="TableGrid"/>
+        <w:tblW w:w="0" w:type="auto"/>
+        <w:tblLook w:val="04A0" w:firstRow="1" w:lastRow="0" w:firstColumn="1" w:lastColumn="0" w:noHBand="0" w:noVBand="1"/>
+      </w:tblPr>
+      <w:tblGrid>
+        <w:gridCol w:w="3116"/>
+        <w:gridCol w:w="3117"/>
+        <w:gridCol w:w="3117"/>
+      </w:tblGrid>
+      <w:tr>
+        <w:tc>
+          <w:tcPr>
+            <w:tcW w:w="3116" w:type="dxa"/>
+          </w:tcPr>
+          <w:p>
+            <w:r>
+              <w:t>CHARACTER</w:t>
+            </w:r>
+          </w:p>
+        </w:tc>
+        <w:tc>
+          <w:tcPr>
+            <w:tcW w:w="3117" w:type="dxa"/>
+          </w:tcPr>
+          <w:p>
+            <w:r>
+              <w:t>STACK</w:t>
+            </w:r>
+          </w:p>
+        </w:tc>
+        <w:tc>
+          <w:tcPr>
+            <w:tcW w:w="3117" w:type="dxa"/>
+          </w:tcPr>
+          <w:p>
+            <w:r>
+              <w:t>POSTFIX</w:t>
+            </w:r>
+          </w:p>
+        </w:tc>
+      </w:tr>
+      <w:tr>
+        <w:tc>
+          <w:tcPr>
+            <w:tcW w:w="3116" w:type="dxa"/>
+          </w:tcPr>
+          <w:p>
+            <w:r>
+              <w:t>(</w:t>
+            </w:r>
+          </w:p>
+        </w:tc>
+        <w:tc>
+          <w:tcPr>
+            <w:tcW w:w="3117" w:type="dxa"/>
+          </w:tcPr>
+          <w:p>
+            <w:r>
+              <w:t>(</w:t>
+            </w:r>
+          </w:p>
+        </w:tc>
+        <w:tc>
+          <w:tcPr>
+            <w:tcW w:w="3117" w:type="dxa"/>
+          </w:tcPr>
+          <w:p/>
+        </w:tc>
+      </w:tr>
+      <w:tr>
+        <w:tc>
+          <w:tcPr>
+            <w:tcW w:w="3116" w:type="dxa"/>
+          </w:tcPr>
+          <w:p>
+            <w:r>
+              <w:t>(</w:t>
+            </w:r>
+          </w:p>
+        </w:tc>
+        <w:tc>
+          <w:tcPr>
+            <w:tcW w:w="3117" w:type="dxa"/>
+          </w:tcPr>
+          <w:p>
+            <w:r>
+              <w:t>((</w:t>
+            </w:r>
+          </w:p>
+        </w:tc>
+        <w:tc>
+          <w:tcPr>
+            <w:tcW w:w="3117" w:type="dxa"/>
+          </w:tcPr>
+          <w:p/>
+        </w:tc>
+      </w:tr>
+      <w:tr>
+        <w:tc>
+          <w:tcPr>
+            <w:tcW w:w="3116" w:type="dxa"/>
+          </w:tcPr>
+          <w:p>
+            <w:r>
+              <w:t>A</w:t>
+            </w:r>
+          </w:p>
+        </w:tc>
+        <w:tc>
+          <w:tcPr>
+            <w:tcW w:w="3117" w:type="dxa"/>
+          </w:tcPr>
+          <w:p>
+            <w:r>
+              <w:t>((</w:t>
+            </w:r>
+          </w:p>
+        </w:tc>
+        <w:tc>
+          <w:tcPr>
+            <w:tcW w:w="3117" w:type="dxa"/>
+          </w:tcPr>
+          <w:p>
+            <w:r>
+              <w:t>A</w:t>
+            </w:r>
+          </w:p>
+        </w:tc>
+      </w:tr>
+      <w:tr>
+        <w:tc>
+          <w:tcPr>
+            <w:tcW w:w="3116" w:type="dxa"/>
+          </w:tcPr>
+          <w:p>
+            <w:r>
+              <w:t>+</w:t>
+            </w:r>
+          </w:p>
+        </w:tc>
+        <w:tc>
+          <w:tcPr>
+            <w:tcW w:w="3117" w:type="dxa"/>
+          </w:tcPr>
+          <w:p>
+            <w:r>
+              <w:t>((+</w:t>
+            </w:r>
+          </w:p>
+        </w:tc>
+        <w:tc>
+          <w:tcPr>
+            <w:tcW w:w="3117" w:type="dxa"/>
+          </w:tcPr>
+          <w:p>
+            <w:r>
+              <w:t>A</w:t>
+            </w:r>
+          </w:p>
+        </w:tc>
+      </w:tr>
+      <w:tr>
+        <w:tc>
+          <w:tcPr>
+            <w:tcW w:w="3116" w:type="dxa"/>
+          </w:tcPr>
+          <w:p>
+            <w:r>
+              <w:t>B</w:t>
+            </w:r>
+          </w:p>
+        </w:tc>
+        <w:tc>
+          <w:tcPr>
+            <w:tcW w:w="3117" w:type="dxa"/>
+          </w:tcPr>
+          <w:p>
+            <w:r>
+              <w:t>((+</w:t>
+            </w:r>
+          </w:p>
+        </w:tc>
+        <w:tc>
+          <w:tcPr>
+            <w:tcW w:w="3117" w:type="dxa"/>
+          </w:tcPr>
+          <w:p>
+            <w:r>
+              <w:t>AB</w:t>
+            </w:r>
+          </w:p>
+        </w:tc>
+      </w:tr>
+      <w:tr>
+        <w:tc>
+          <w:tcPr>
+            <w:tcW w:w="3116" w:type="dxa"/>
+          </w:tcPr>
+          <w:p>
+            <w:r>
+              <w:t>*</w:t>
+            </w:r>
+          </w:p>
+        </w:tc>
+        <w:tc>
+          <w:tcPr>
+            <w:tcW w:w="3117" w:type="dxa"/>
+          </w:tcPr>
+          <w:p>
+            <w:r>
+              <w:t>((+*</w:t>
+            </w:r>
+          </w:p>
+        </w:tc>
+        <w:tc>
+          <w:tcPr>
+            <w:tcW w:w="3117" w:type="dxa"/>
+          </w:tcPr>
+          <w:p>
+            <w:r>
+              <w:t>AB</w:t>
+            </w:r>
+          </w:p>
+        </w:tc>
+      </w:tr>
+      <w:tr>
+        <w:tc>
+          <w:tcPr>
+            <w:tcW w:w="3116" w:type="dxa"/>
+          </w:tcPr>
+          <w:p>
+            <w:r>
+              <w:t>C</w:t>
+            </w:r>
+          </w:p>
+        </w:tc>
+        <w:tc>
+          <w:tcPr>
+            <w:tcW w:w="3117" w:type="dxa"/>
+          </w:tcPr>
+          <w:p>
+            <w:r>
+              <w:t>((+*</w:t>
+            </w:r>
+          </w:p>
+        </w:tc>
+        <w:tc>
+          <w:tcPr>
+            <w:tcW w:w="3117" w:type="dxa"/>
+          </w:tcPr>
+          <w:p>
+            <w:r>
+              <w:t>ABC</w:t>
+            </w:r>
+          </w:p>
+        </w:tc>
+      </w:tr>
+      <w:tr>
+        <w:tc>
+          <w:tcPr>
+            <w:tcW w:w="3116" w:type="dxa"/>
+          </w:tcPr>
+          <w:p>
+            <w:r>
+              <w:t>)</w:t>
+            </w:r>
+          </w:p>
+        </w:tc>
+        <w:tc>
+          <w:tcPr>
+            <w:tcW w:w="3117" w:type="dxa"/>
+          </w:tcPr>
+          <w:p>
+            <w:r>
+              <w:t>(</w:t>
+            </w:r>
+          </w:p>
+        </w:tc>
+        <w:tc>
+          <w:tcPr>
+            <w:tcW w:w="3117" w:type="dxa"/>
+          </w:tcPr>
+          <w:p>
+            <w:r>
+              <w:t>ABC*+</w:t>
+            </w:r>
+          </w:p>
+        </w:tc>
+      </w:tr>
+      <w:tr>
+        <w:tc>
+          <w:tcPr>
+            <w:tcW w:w="3116" w:type="dxa"/>
+          </w:tcPr>
+          <w:p>
+            <w:r>
+              <w:t>-</w:t>
+            </w:r>
+          </w:p>
+        </w:tc>
+        <w:tc>
+          <w:tcPr>
+            <w:tcW w:w="3117" w:type="dxa"/>
+          </w:tcPr>
+          <w:p>
+            <w:r>
+              <w:t>(-</w:t>
+            </w:r>
+          </w:p>
+        </w:tc>
+        <w:tc>
+          <w:tcPr>
+            <w:tcW w:w="3117" w:type="dxa"/>
+          </w:tcPr>
+          <w:p>
+            <w:r>
+              <w:t>ABC*+</w:t>
+            </w:r>
+          </w:p>
+        </w:tc>
+      </w:tr>
+      <w:tr>
+        <w:tc>
+          <w:tcPr>
+            <w:tcW w:w="3116" w:type="dxa"/>
+          </w:tcPr>
+          <w:p>
+            <w:r>
+              <w:t>(</w:t>
+            </w:r>
+          </w:p>
+        </w:tc>
+        <w:tc>
+          <w:tcPr>
+            <w:tcW w:w="3117" w:type="dxa"/>
+          </w:tcPr>
+          <w:p>
+            <w:r>
+              <w:t>(-(</w:t>
+            </w:r>
+          </w:p>
+        </w:tc>
+        <w:tc>
+          <w:tcPr>
+            <w:tcW w:w="3117" w:type="dxa"/>
+          </w:tcPr>
+          <w:p>
+            <w:r>
+              <w:t>ABC*+</w:t>
+            </w:r>
+          </w:p>
+        </w:tc>
+      </w:tr>
+      <w:tr>
+        <w:tc>
+          <w:tcPr>
+            <w:tcW w:w="3116" w:type="dxa"/>
+          </w:tcPr>
+          <w:p>
+            <w:r>
+              <w:t>E</w:t>
+            </w:r>
+          </w:p>
+        </w:tc>
+        <w:tc>
+          <w:tcPr>
+            <w:tcW w:w="3117" w:type="dxa"/>
+          </w:tcPr>
+          <w:p>
+            <w:r>
+              <w:t>(-(</w:t>
+            </w:r>
+          </w:p>
+        </w:tc>
+        <w:tc>
+          <w:tcPr>
+            <w:tcW w:w="3117" w:type="dxa"/>
+          </w:tcPr>
+          <w:p>
+            <w:r>
+              <w:t>ABC*+</w:t>
+            </w:r>
+            <w:r>
+              <w:t>E</w:t>
+            </w:r>
+          </w:p>
+        </w:tc>
+      </w:tr>
+      <w:tr>
+        <w:tc>
+          <w:tcPr>
+            <w:tcW w:w="3116" w:type="dxa"/>
+          </w:tcPr>
+          <w:p>
+            <w:r>
+              <w:t>*</w:t>
+            </w:r>
+          </w:p>
+        </w:tc>
+        <w:tc>
+          <w:tcPr>
+            <w:tcW w:w="3117" w:type="dxa"/>
+          </w:tcPr>
+          <w:p>
+            <w:r>
+              <w:t>(-(*</w:t>
+            </w:r>
+          </w:p>
+        </w:tc>
+        <w:tc>
+          <w:tcPr>
+            <w:tcW w:w="3117" w:type="dxa"/>
+          </w:tcPr>
+          <w:p>
+            <w:r>
+              <w:t>ABC*+</w:t>
+            </w:r>
+            <w:r>
+              <w:t>E</w:t>
+            </w:r>
+          </w:p>
+        </w:tc>
+      </w:tr>
+      <w:tr>
+        <w:tc>
+          <w:tcPr>
+            <w:tcW w:w="3116" w:type="dxa"/>
+          </w:tcPr>
+          <w:p>
+            <w:r>
+              <w:t>F</w:t>
+            </w:r>
+          </w:p>
+        </w:tc>
+        <w:tc>
+          <w:tcPr>
+            <w:tcW w:w="3117" w:type="dxa"/>
+          </w:tcPr>
+          <w:p>
+            <w:r>
+              <w:t>(-(*</w:t>
+            </w:r>
+          </w:p>
+        </w:tc>
+        <w:tc>
+          <w:tcPr>
+            <w:tcW w:w="3117" w:type="dxa"/>
+          </w:tcPr>
+          <w:p>
+            <w:r>
+              <w:t>ABC*+</w:t>
+            </w:r>
+            <w:r>
+              <w:t>EF</w:t>
+            </w:r>
+          </w:p>
+        </w:tc>
+      </w:tr>
+      <w:tr>
+        <w:tc>
+          <w:tcPr>
+            <w:tcW w:w="3116" w:type="dxa"/>
+          </w:tcPr>
+          <w:p>
+            <w:r>
+              <w:t>/</w:t>
+            </w:r>
+          </w:p>
+        </w:tc>
+        <w:tc>
+          <w:tcPr>
+            <w:tcW w:w="3117" w:type="dxa"/>
+          </w:tcPr>
+          <w:p>
+            <w:r>
+              <w:t>(-(/</w:t>
+            </w:r>
+          </w:p>
+        </w:tc>
+        <w:tc>
+          <w:tcPr>
+            <w:tcW w:w="3117" w:type="dxa"/>
+          </w:tcPr>
+          <w:p>
+            <w:r>
+              <w:t>ABC*+EF</w:t>
+            </w:r>
+            <w:r>
+              <w:t>*</w:t>
+            </w:r>
+          </w:p>
+        </w:tc>
+      </w:tr>
+      <w:tr>
+        <w:tc>
+          <w:tcPr>
+            <w:tcW w:w="3116" w:type="dxa"/>
+          </w:tcPr>
+          <w:p>
+            <w:r>
+              <w:lastRenderedPageBreak/>
+              <w:t>H</w:t>
+            </w:r>
+          </w:p>
+        </w:tc>
+        <w:tc>
+          <w:tcPr>
+            <w:tcW w:w="3117" w:type="dxa"/>
+          </w:tcPr>
+          <w:p>
+            <w:r>
+              <w:t>(-(/</w:t>
+            </w:r>
+          </w:p>
+        </w:tc>
+        <w:tc>
+          <w:tcPr>
+            <w:tcW w:w="3117" w:type="dxa"/>
+          </w:tcPr>
+          <w:p>
+            <w:r>
+              <w:t>ABC*+EF*</w:t>
+            </w:r>
+            <w:r>
+              <w:t>H</w:t>
+            </w:r>
+          </w:p>
+        </w:tc>
+      </w:tr>
+      <w:tr>
+        <w:tc>
+          <w:tcPr>
+            <w:tcW w:w="3116" w:type="dxa"/>
+          </w:tcPr>
+          <w:p>
+            <w:r>
+              <w:t>)</w:t>
+            </w:r>
+          </w:p>
+        </w:tc>
+        <w:tc>
+          <w:tcPr>
+            <w:tcW w:w="3117" w:type="dxa"/>
+          </w:tcPr>
+          <w:p>
+            <w:r>
+              <w:t>(-</w:t>
+            </w:r>
+          </w:p>
+        </w:tc>
+        <w:tc>
+          <w:tcPr>
+            <w:tcW w:w="3117" w:type="dxa"/>
+          </w:tcPr>
+          <w:p>
+            <w:r>
+              <w:t>ABC*+EF*H/</w:t>
+            </w:r>
+          </w:p>
+        </w:tc>
+      </w:tr>
+      <w:tr>
+        <w:tc>
+          <w:tcPr>
+            <w:tcW w:w="3116" w:type="dxa"/>
+          </w:tcPr>
+          <w:p>
+            <w:r>
+              <w:t>+</w:t>
+            </w:r>
+          </w:p>
+        </w:tc>
+        <w:tc>
+          <w:tcPr>
+            <w:tcW w:w="3117" w:type="dxa"/>
+          </w:tcPr>
+          <w:p>
+            <w:r>
+              <w:t>(+</w:t>
+            </w:r>
+          </w:p>
+        </w:tc>
+        <w:tc>
+          <w:tcPr>
+            <w:tcW w:w="3117" w:type="dxa"/>
+          </w:tcPr>
+          <w:p>
+            <w:r>
+              <w:t>ABC*+EF*H/</w:t>
+            </w:r>
+            <w:r>
+              <w:t>-</w:t>
+            </w:r>
+          </w:p>
+        </w:tc>
+      </w:tr>
+      <w:tr>
+        <w:tc>
+          <w:tcPr>
+            <w:tcW w:w="3116" w:type="dxa"/>
+          </w:tcPr>
+          <w:p>
+            <w:r>
+              <w:t>J</w:t>
+            </w:r>
+          </w:p>
+        </w:tc>
+        <w:tc>
+          <w:tcPr>
+            <w:tcW w:w="3117" w:type="dxa"/>
+          </w:tcPr>
+          <w:p>
+            <w:r>
+              <w:t>(+</w:t>
+            </w:r>
+          </w:p>
+        </w:tc>
+        <w:tc>
+          <w:tcPr>
+            <w:tcW w:w="3117" w:type="dxa"/>
+          </w:tcPr>
+          <w:p>
+            <w:r>
+              <w:t>ABC*+EF*H/-</w:t>
+            </w:r>
+            <w:r>
+              <w:t>J</w:t>
+            </w:r>
+          </w:p>
+        </w:tc>
+      </w:tr>
+      <w:tr>
+        <w:tc>
+          <w:tcPr>
+            <w:tcW w:w="3116" w:type="dxa"/>
+          </w:tcPr>
+          <w:p>
+            <w:r>
+              <w:t>)</w:t>
+            </w:r>
+          </w:p>
+        </w:tc>
+        <w:tc>
+          <w:tcPr>
+            <w:tcW w:w="3117" w:type="dxa"/>
+          </w:tcPr>
+          <w:p>
+            <w:r>
+              <w:t>EMPTY</w:t>
+            </w:r>
+          </w:p>
+        </w:tc>
+        <w:tc>
+          <w:tcPr>
+            <w:tcW w:w="3117" w:type="dxa"/>
+          </w:tcPr>
+          <w:p>
+            <w:r>
+              <w:t>ABC*+EF*H/-J</w:t>
+            </w:r>
+            <w:r>
+              <w:t>+</w:t>
+            </w:r>
+          </w:p>
+        </w:tc>
+      </w:tr>
+      <w:tr>
+        <w:tc>
+          <w:tcPr>
+            <w:tcW w:w="3116" w:type="dxa"/>
+          </w:tcPr>
+          <w:p/>
+        </w:tc>
+        <w:tc>
+          <w:tcPr>
+            <w:tcW w:w="3117" w:type="dxa"/>
+          </w:tcPr>
+          <w:p/>
+        </w:tc>
+        <w:tc>
+          <w:tcPr>
+            <w:tcW w:w="3117" w:type="dxa"/>
+          </w:tcPr>
+          <w:p/>
+        </w:tc>
+      </w:tr>
+      <w:tr>
+        <w:tc>
+          <w:tcPr>
+            <w:tcW w:w="3116" w:type="dxa"/>
+          </w:tcPr>
+          <w:p/>
+        </w:tc>
+        <w:tc>
+          <w:tcPr>
+            <w:tcW w:w="3117" w:type="dxa"/>
+          </w:tcPr>
+          <w:p/>
+        </w:tc>
+        <w:tc>
+          <w:tcPr>
+            <w:tcW w:w="3117" w:type="dxa"/>
+          </w:tcPr>
+          <w:p/>
+        </w:tc>
+      </w:tr>
+      <w:tr>
+        <w:tc>
+          <w:tcPr>
+            <w:tcW w:w="3116" w:type="dxa"/>
+          </w:tcPr>
+          <w:p/>
+        </w:tc>
+        <w:tc>
+          <w:tcPr>
+            <w:tcW w:w="3117" w:type="dxa"/>
+          </w:tcPr>
+          <w:p/>
+        </w:tc>
+        <w:tc>
+          <w:tcPr>
+            <w:tcW w:w="3117" w:type="dxa"/>
+          </w:tcPr>
+          <w:p/>
+        </w:tc>
+      </w:tr>
+    </w:tbl>
+    <w:p/>
+    <w:p>
+      <w:r>
+        <w:t xml:space="preserve">INFIX - </w:t>
+      </w:r>
+      <w:r>
+        <w:t>(A+B/C * (D/E*F</w:t>
+      </w:r>
+      <w:proofErr w:type="gramStart"/>
+      <w:r>
+        <w:t>))</w:t>
+      </w:r>
+      <w:r>
+        <w:t xml:space="preserve">  POSTFIX</w:t>
+      </w:r>
+      <w:proofErr w:type="gramEnd"/>
+      <w:r>
+        <w:t xml:space="preserve"> -    </w:t>
+      </w:r>
+      <w:r>
+        <w:t>ABC/DE/F</w:t>
+      </w:r>
+      <w:r>
+        <w:t>**+    PREFIX -  +A*/BC*/DEF</w:t>
+      </w:r>
+    </w:p>
+    <w:tbl>
+      <w:tblPr>
+        <w:tblStyle w:val="TableGrid"/>
+        <w:tblW w:w="0" w:type="auto"/>
+        <w:tblLook w:val="04A0" w:firstRow="1" w:lastRow="0" w:firstColumn="1" w:lastColumn="0" w:noHBand="0" w:noVBand="1"/>
+      </w:tblPr>
+      <w:tblGrid>
+        <w:gridCol w:w="3116"/>
+        <w:gridCol w:w="3117"/>
+        <w:gridCol w:w="3117"/>
+      </w:tblGrid>
+      <w:tr>
+        <w:tc>
+          <w:tcPr>
+            <w:tcW w:w="3116" w:type="dxa"/>
+          </w:tcPr>
+          <w:p>
+            <w:r>
+              <w:t>CHARACTER</w:t>
+            </w:r>
+          </w:p>
+        </w:tc>
+        <w:tc>
+          <w:tcPr>
+            <w:tcW w:w="3117" w:type="dxa"/>
+          </w:tcPr>
+          <w:p>
+            <w:r>
+              <w:t>STACK</w:t>
+            </w:r>
+          </w:p>
+        </w:tc>
+        <w:tc>
+          <w:tcPr>
+            <w:tcW w:w="3117" w:type="dxa"/>
+          </w:tcPr>
+          <w:p>
+            <w:r>
+              <w:t>POSTFIX</w:t>
+            </w:r>
+          </w:p>
+        </w:tc>
+      </w:tr>
+      <w:tr>
+        <w:tc>
+          <w:tcPr>
+            <w:tcW w:w="3116" w:type="dxa"/>
+          </w:tcPr>
+          <w:p>
+            <w:r>
+              <w:t>(</w:t>
+            </w:r>
+          </w:p>
+        </w:tc>
+        <w:tc>
+          <w:tcPr>
+            <w:tcW w:w="3117" w:type="dxa"/>
+          </w:tcPr>
+          <w:p>
+            <w:r>
+              <w:t>(</w:t>
+            </w:r>
+          </w:p>
+        </w:tc>
+        <w:tc>
+          <w:tcPr>
+            <w:tcW w:w="3117" w:type="dxa"/>
+          </w:tcPr>
+          <w:p/>
+        </w:tc>
+      </w:tr>
+      <w:tr>
+        <w:tc>
+          <w:tcPr>
+            <w:tcW w:w="3116" w:type="dxa"/>
+          </w:tcPr>
+          <w:p>
+            <w:r>
+              <w:t>A</w:t>
+            </w:r>
+          </w:p>
+        </w:tc>
+        <w:tc>
+          <w:tcPr>
+            <w:tcW w:w="3117" w:type="dxa"/>
+          </w:tcPr>
+          <w:p>
+            <w:r>
+              <w:t>(</w:t>
+            </w:r>
+          </w:p>
+        </w:tc>
+        <w:tc>
+          <w:tcPr>
+            <w:tcW w:w="3117" w:type="dxa"/>
+          </w:tcPr>
+          <w:p>
+            <w:r>
+              <w:t>A</w:t>
+            </w:r>
+          </w:p>
+        </w:tc>
+      </w:tr>
+      <w:tr>
+        <w:tc>
+          <w:tcPr>
+            <w:tcW w:w="3116" w:type="dxa"/>
+          </w:tcPr>
+          <w:p>
+            <w:r>
+              <w:t>+</w:t>
+            </w:r>
+          </w:p>
+        </w:tc>
+        <w:tc>
+          <w:tcPr>
+            <w:tcW w:w="3117" w:type="dxa"/>
+          </w:tcPr>
+          <w:p>
+            <w:r>
+              <w:t>(+</w:t>
+            </w:r>
+          </w:p>
+        </w:tc>
+        <w:tc>
+          <w:tcPr>
+            <w:tcW w:w="3117" w:type="dxa"/>
+          </w:tcPr>
+          <w:p>
+            <w:r>
+              <w:t>A</w:t>
+            </w:r>
+          </w:p>
+        </w:tc>
+      </w:tr>
+      <w:tr>
+        <w:tc>
+          <w:tcPr>
+            <w:tcW w:w="3116" w:type="dxa"/>
+          </w:tcPr>
+          <w:p>
+            <w:r>
+              <w:t>B</w:t>
+            </w:r>
+          </w:p>
+        </w:tc>
+        <w:tc>
+          <w:tcPr>
+            <w:tcW w:w="3117" w:type="dxa"/>
+          </w:tcPr>
+          <w:p>
+            <w:r>
+              <w:t>(+</w:t>
+            </w:r>
+          </w:p>
+        </w:tc>
+        <w:tc>
+          <w:tcPr>
+            <w:tcW w:w="3117" w:type="dxa"/>
+          </w:tcPr>
+          <w:p>
+            <w:r>
+              <w:t>AB</w:t>
+            </w:r>
+          </w:p>
+        </w:tc>
+      </w:tr>
+      <w:tr>
+        <w:tc>
+          <w:tcPr>
+            <w:tcW w:w="3116" w:type="dxa"/>
+          </w:tcPr>
+          <w:p>
+            <w:r>
+              <w:t>/</w:t>
+            </w:r>
+          </w:p>
+        </w:tc>
+        <w:tc>
+          <w:tcPr>
+            <w:tcW w:w="3117" w:type="dxa"/>
+          </w:tcPr>
+          <w:p>
+            <w:r>
+              <w:t>(+/</w:t>
+            </w:r>
+          </w:p>
+        </w:tc>
+        <w:tc>
+          <w:tcPr>
+            <w:tcW w:w="3117" w:type="dxa"/>
+          </w:tcPr>
+          <w:p>
+            <w:r>
+              <w:t>AB</w:t>
+            </w:r>
+          </w:p>
+        </w:tc>
+      </w:tr>
+      <w:tr>
+        <w:tc>
+          <w:tcPr>
+            <w:tcW w:w="3116" w:type="dxa"/>
+          </w:tcPr>
+          <w:p>
+            <w:r>
+              <w:t>C</w:t>
+            </w:r>
+          </w:p>
+        </w:tc>
+        <w:tc>
+          <w:tcPr>
+            <w:tcW w:w="3117" w:type="dxa"/>
+          </w:tcPr>
+          <w:p>
+            <w:r>
+              <w:t>(+/</w:t>
+            </w:r>
+          </w:p>
+        </w:tc>
+        <w:tc>
+          <w:tcPr>
+            <w:tcW w:w="3117" w:type="dxa"/>
+          </w:tcPr>
+          <w:p>
+            <w:r>
+              <w:t>ABC</w:t>
+            </w:r>
+          </w:p>
+        </w:tc>
+      </w:tr>
+      <w:tr>
+        <w:tc>
+          <w:tcPr>
+            <w:tcW w:w="3116" w:type="dxa"/>
+          </w:tcPr>
+          <w:p>
+            <w:r>
+              <w:t>*</w:t>
+            </w:r>
+          </w:p>
+        </w:tc>
+        <w:tc>
+          <w:tcPr>
+            <w:tcW w:w="3117" w:type="dxa"/>
+          </w:tcPr>
+          <w:p>
+            <w:r>
+              <w:t>(+</w:t>
+            </w:r>
+            <w:r>
+              <w:t>*</w:t>
+            </w:r>
+          </w:p>
+        </w:tc>
+        <w:tc>
+          <w:tcPr>
+            <w:tcW w:w="3117" w:type="dxa"/>
+          </w:tcPr>
+          <w:p>
+            <w:r>
+              <w:t>ABC/</w:t>
+            </w:r>
+          </w:p>
+        </w:tc>
+      </w:tr>
+      <w:tr>
+        <w:tc>
+          <w:tcPr>
+            <w:tcW w:w="3116" w:type="dxa"/>
+          </w:tcPr>
+          <w:p>
+            <w:r>
+              <w:t>(</w:t>
+            </w:r>
+          </w:p>
+        </w:tc>
+        <w:tc>
+          <w:tcPr>
+            <w:tcW w:w="3117" w:type="dxa"/>
+          </w:tcPr>
+          <w:p>
+            <w:r>
+              <w:t>(+*(</w:t>
+            </w:r>
+          </w:p>
+        </w:tc>
+        <w:tc>
+          <w:tcPr>
+            <w:tcW w:w="3117" w:type="dxa"/>
+          </w:tcPr>
+          <w:p>
+            <w:r>
+              <w:t>ABC/</w:t>
+            </w:r>
+          </w:p>
+        </w:tc>
+      </w:tr>
+      <w:tr>
+        <w:tc>
+          <w:tcPr>
+            <w:tcW w:w="3116" w:type="dxa"/>
+          </w:tcPr>
+          <w:p>
+            <w:r>
+              <w:t>D</w:t>
+            </w:r>
+          </w:p>
+        </w:tc>
+        <w:tc>
+          <w:tcPr>
+            <w:tcW w:w="3117" w:type="dxa"/>
+          </w:tcPr>
+          <w:p>
+            <w:r>
+              <w:t>(+*(</w:t>
+            </w:r>
+          </w:p>
+        </w:tc>
+        <w:tc>
+          <w:tcPr>
+            <w:tcW w:w="3117" w:type="dxa"/>
+          </w:tcPr>
+          <w:p>
+            <w:r>
+              <w:t>ABC/D</w:t>
+            </w:r>
+          </w:p>
+        </w:tc>
+      </w:tr>
+      <w:tr>
+        <w:tc>
+          <w:tcPr>
+            <w:tcW w:w="3116" w:type="dxa"/>
+          </w:tcPr>
+          <w:p>
+            <w:r>
+              <w:t>/</w:t>
+            </w:r>
+          </w:p>
+        </w:tc>
+        <w:tc>
+          <w:tcPr>
+            <w:tcW w:w="3117" w:type="dxa"/>
+          </w:tcPr>
+          <w:p>
+            <w:r>
+              <w:t>(+*(</w:t>
+            </w:r>
+            <w:r>
+              <w:t>/</w:t>
+            </w:r>
+          </w:p>
+        </w:tc>
+        <w:tc>
+          <w:tcPr>
+            <w:tcW w:w="3117" w:type="dxa"/>
+          </w:tcPr>
+          <w:p>
+            <w:r>
+              <w:t>ABC/D</w:t>
+            </w:r>
+          </w:p>
+        </w:tc>
+      </w:tr>
+      <w:tr>
+        <w:tc>
+          <w:tcPr>
+            <w:tcW w:w="3116" w:type="dxa"/>
+          </w:tcPr>
+          <w:p>
+            <w:r>
+              <w:t>E</w:t>
+            </w:r>
+          </w:p>
+        </w:tc>
+        <w:tc>
+          <w:tcPr>
+            <w:tcW w:w="3117" w:type="dxa"/>
+          </w:tcPr>
+          <w:p>
+            <w:r>
+              <w:t>(+*(</w:t>
+            </w:r>
+            <w:r>
+              <w:t>/</w:t>
+            </w:r>
+          </w:p>
+        </w:tc>
+        <w:tc>
+          <w:tcPr>
+            <w:tcW w:w="3117" w:type="dxa"/>
+          </w:tcPr>
+          <w:p>
+            <w:r>
+              <w:t>ABC/DE</w:t>
+            </w:r>
+          </w:p>
+        </w:tc>
+      </w:tr>
+      <w:tr>
+        <w:tc>
+          <w:tcPr>
+            <w:tcW w:w="3116" w:type="dxa"/>
+          </w:tcPr>
+          <w:p>
+            <w:r>
+              <w:t>*</w:t>
+            </w:r>
+          </w:p>
+        </w:tc>
+        <w:tc>
+          <w:tcPr>
+            <w:tcW w:w="3117" w:type="dxa"/>
+          </w:tcPr>
+          <w:p>
+            <w:r>
+              <w:t>(+*(</w:t>
+            </w:r>
+            <w:r>
+              <w:t>*</w:t>
+            </w:r>
+          </w:p>
+        </w:tc>
+        <w:tc>
+          <w:tcPr>
+            <w:tcW w:w="3117" w:type="dxa"/>
+          </w:tcPr>
+          <w:p>
+            <w:r>
+              <w:t>ABC/DE/</w:t>
+            </w:r>
+          </w:p>
+        </w:tc>
+      </w:tr>
+      <w:tr>
+        <w:tc>
+          <w:tcPr>
+            <w:tcW w:w="3116" w:type="dxa"/>
+          </w:tcPr>
+          <w:p>
+            <w:r>
+              <w:t>F</w:t>
+            </w:r>
+          </w:p>
+        </w:tc>
+        <w:tc>
+          <w:tcPr>
+            <w:tcW w:w="3117" w:type="dxa"/>
+          </w:tcPr>
+          <w:p>
+            <w:r>
+              <w:t>(+*(*</w:t>
+            </w:r>
+          </w:p>
+        </w:tc>
+        <w:tc>
+          <w:tcPr>
+            <w:tcW w:w="3117" w:type="dxa"/>
+          </w:tcPr>
+          <w:p>
+            <w:r>
+              <w:t>ABC/DE/</w:t>
+            </w:r>
+            <w:r>
+              <w:t>F</w:t>
+            </w:r>
+          </w:p>
+        </w:tc>
+      </w:tr>
+      <w:tr>
+        <w:tc>
+          <w:tcPr>
+            <w:tcW w:w="3116" w:type="dxa"/>
+          </w:tcPr>
+          <w:p>
+            <w:r>
+              <w:t>)</w:t>
+            </w:r>
+          </w:p>
+        </w:tc>
+        <w:tc>
+          <w:tcPr>
+            <w:tcW w:w="3117" w:type="dxa"/>
+          </w:tcPr>
+          <w:p>
+            <w:r>
+              <w:t>(+*</w:t>
+            </w:r>
+          </w:p>
+        </w:tc>
+        <w:tc>
+          <w:tcPr>
+            <w:tcW w:w="3117" w:type="dxa"/>
+          </w:tcPr>
+          <w:p>
+            <w:r>
+              <w:t>ABC/DE/F</w:t>
+            </w:r>
+            <w:r>
+              <w:t>*</w:t>
+            </w:r>
+          </w:p>
+        </w:tc>
+      </w:tr>
+      <w:tr>
+        <w:tc>
+          <w:tcPr>
+            <w:tcW w:w="3116" w:type="dxa"/>
+          </w:tcPr>
+          <w:p>
+            <w:r>
+              <w:t>)</w:t>
+            </w:r>
+          </w:p>
+        </w:tc>
+        <w:tc>
+          <w:tcPr>
+            <w:tcW w:w="3117" w:type="dxa"/>
+          </w:tcPr>
+          <w:p>
+            <w:r>
+              <w:t>EMPTY</w:t>
+            </w:r>
+          </w:p>
+        </w:tc>
+        <w:tc>
+          <w:tcPr>
+            <w:tcW w:w="3117" w:type="dxa"/>
+          </w:tcPr>
+          <w:p>
+            <w:r>
+              <w:t>ABC/DE/F**+</w:t>
+            </w:r>
+          </w:p>
+        </w:tc>
+      </w:tr>
+    </w:tbl>
+    <w:p/>
+    <w:p>
+      <w:r>
+        <w:t>INFIX - (A+B/C * (D/E*F</w:t>
+      </w:r>
+      <w:proofErr w:type="gramStart"/>
+      <w:r>
+        <w:t xml:space="preserve">))  </w:t>
+      </w:r>
+      <w:r>
+        <w:t xml:space="preserve"> </w:t>
+      </w:r>
+      <w:proofErr w:type="gramEnd"/>
+      <w:r>
+        <w:t xml:space="preserve">      ((F*E/D) * C/B+A)</w:t>
+      </w:r>
+    </w:p>
+    <w:p/>
+    <w:tbl>
+      <w:tblPr>
+        <w:tblStyle w:val="TableGrid"/>
+        <w:tblW w:w="0" w:type="auto"/>
+        <w:tblLook w:val="04A0" w:firstRow="1" w:lastRow="0" w:firstColumn="1" w:lastColumn="0" w:noHBand="0" w:noVBand="1"/>
+      </w:tblPr>
+      <w:tblGrid>
+        <w:gridCol w:w="3116"/>
+        <w:gridCol w:w="3117"/>
+        <w:gridCol w:w="3117"/>
+      </w:tblGrid>
+      <w:tr>
+        <w:tc>
+          <w:tcPr>
+            <w:tcW w:w="3116" w:type="dxa"/>
+          </w:tcPr>
+          <w:p>
+            <w:r>
+              <w:t>CHARACTER</w:t>
+            </w:r>
+          </w:p>
+        </w:tc>
+        <w:tc>
+          <w:tcPr>
+            <w:tcW w:w="3117" w:type="dxa"/>
+          </w:tcPr>
+          <w:p>
+            <w:r>
+              <w:t>STACK</w:t>
+            </w:r>
+          </w:p>
+        </w:tc>
+        <w:tc>
+          <w:tcPr>
+            <w:tcW w:w="3117" w:type="dxa"/>
+          </w:tcPr>
+          <w:p>
+            <w:r>
+              <w:t>POSTFIX</w:t>
+            </w:r>
+          </w:p>
+        </w:tc>
+      </w:tr>
+      <w:tr>
+        <w:tc>
+          <w:tcPr>
+            <w:tcW w:w="3116" w:type="dxa"/>
+          </w:tcPr>
+          <w:p>
+            <w:r>
+              <w:t>(</w:t>
+            </w:r>
+          </w:p>
+        </w:tc>
+        <w:tc>
+          <w:tcPr>
+            <w:tcW w:w="3117" w:type="dxa"/>
+          </w:tcPr>
+          <w:p>
+            <w:r>
+              <w:t>(</w:t>
+            </w:r>
+          </w:p>
+        </w:tc>
+        <w:tc>
+          <w:tcPr>
+            <w:tcW w:w="3117" w:type="dxa"/>
+          </w:tcPr>
+          <w:p/>
+        </w:tc>
+      </w:tr>
+      <w:tr>
+        <w:tc>
+          <w:tcPr>
+            <w:tcW w:w="3116" w:type="dxa"/>
+          </w:tcPr>
+          <w:p>
+            <w:r>
+              <w:t>(</w:t>
+            </w:r>
+          </w:p>
+        </w:tc>
+        <w:tc>
+          <w:tcPr>
+            <w:tcW w:w="3117" w:type="dxa"/>
+          </w:tcPr>
+          <w:p>
+            <w:r>
+              <w:t>((</w:t>
+            </w:r>
+          </w:p>
+        </w:tc>
+        <w:tc>
+          <w:tcPr>
+            <w:tcW w:w="3117" w:type="dxa"/>
+          </w:tcPr>
+          <w:p/>
+        </w:tc>
+      </w:tr>
+      <w:tr>
+        <w:tc>
+          <w:tcPr>
+            <w:tcW w:w="3116" w:type="dxa"/>
+          </w:tcPr>
+          <w:p>
+            <w:r>
+              <w:t>F</w:t>
+            </w:r>
+          </w:p>
+        </w:tc>
+        <w:tc>
+          <w:tcPr>
+            <w:tcW w:w="3117" w:type="dxa"/>
+          </w:tcPr>
+          <w:p>
+            <w:r>
+              <w:t>((</w:t>
+            </w:r>
+          </w:p>
+        </w:tc>
+        <w:tc>
+          <w:tcPr>
+            <w:tcW w:w="3117" w:type="dxa"/>
+          </w:tcPr>
+          <w:p>
+            <w:r>
+              <w:t>F</w:t>
+            </w:r>
+          </w:p>
+        </w:tc>
+      </w:tr>
+      <w:tr>
+        <w:tc>
+          <w:tcPr>
+            <w:tcW w:w="3116" w:type="dxa"/>
+          </w:tcPr>
+          <w:p>
+            <w:r>
+              <w:t>*</w:t>
+            </w:r>
+          </w:p>
+        </w:tc>
+        <w:tc>
+          <w:tcPr>
+            <w:tcW w:w="3117" w:type="dxa"/>
+          </w:tcPr>
+          <w:p>
+            <w:r>
+              <w:t>((*</w:t>
+            </w:r>
+          </w:p>
+        </w:tc>
+        <w:tc>
+          <w:tcPr>
+            <w:tcW w:w="3117" w:type="dxa"/>
+          </w:tcPr>
+          <w:p>
+            <w:r>
+              <w:t>F</w:t>
+            </w:r>
+          </w:p>
+        </w:tc>
+      </w:tr>
+      <w:tr>
+        <w:tc>
+          <w:tcPr>
+            <w:tcW w:w="3116" w:type="dxa"/>
+          </w:tcPr>
+          <w:p>
+            <w:r>
+              <w:t>E</w:t>
+            </w:r>
+          </w:p>
+        </w:tc>
+        <w:tc>
+          <w:tcPr>
+            <w:tcW w:w="3117" w:type="dxa"/>
+          </w:tcPr>
+          <w:p>
+            <w:r>
+              <w:t>((*</w:t>
+            </w:r>
+          </w:p>
+        </w:tc>
+        <w:tc>
+          <w:tcPr>
+            <w:tcW w:w="3117" w:type="dxa"/>
+          </w:tcPr>
+          <w:p>
+            <w:r>
+              <w:t>FE</w:t>
+            </w:r>
+          </w:p>
+        </w:tc>
+      </w:tr>
+      <w:tr>
+        <w:tc>
+          <w:tcPr>
+            <w:tcW w:w="3116" w:type="dxa"/>
+          </w:tcPr>
+          <w:p>
+            <w:r>
+              <w:t>/</w:t>
+            </w:r>
+          </w:p>
+        </w:tc>
+        <w:tc>
+          <w:tcPr>
+            <w:tcW w:w="3117" w:type="dxa"/>
+          </w:tcPr>
+          <w:p>
+            <w:r>
+              <w:t>((*/</w:t>
+            </w:r>
+          </w:p>
+        </w:tc>
+        <w:tc>
+          <w:tcPr>
+            <w:tcW w:w="3117" w:type="dxa"/>
+          </w:tcPr>
+          <w:p>
+            <w:r>
+              <w:t>FE</w:t>
+            </w:r>
+          </w:p>
+        </w:tc>
+      </w:tr>
+      <w:tr>
+        <w:tc>
+          <w:tcPr>
+            <w:tcW w:w="3116" w:type="dxa"/>
+          </w:tcPr>
+          <w:p>
+            <w:r>
+              <w:t>D</w:t>
+            </w:r>
+          </w:p>
+        </w:tc>
+        <w:tc>
+          <w:tcPr>
+            <w:tcW w:w="3117" w:type="dxa"/>
+          </w:tcPr>
+          <w:p>
+            <w:r>
+              <w:t>((*/</w:t>
+            </w:r>
+          </w:p>
+        </w:tc>
+        <w:tc>
+          <w:tcPr>
+            <w:tcW w:w="3117" w:type="dxa"/>
+          </w:tcPr>
+          <w:p>
+            <w:r>
+              <w:t>FED</w:t>
+            </w:r>
+          </w:p>
+        </w:tc>
+      </w:tr>
+      <w:tr>
+        <w:tc>
+          <w:tcPr>
+            <w:tcW w:w="3116" w:type="dxa"/>
+          </w:tcPr>
+          <w:p>
+            <w:r>
+              <w:t>)</w:t>
+            </w:r>
+          </w:p>
+        </w:tc>
+        <w:tc>
+          <w:tcPr>
+            <w:tcW w:w="3117" w:type="dxa"/>
+          </w:tcPr>
+          <w:p>
+            <w:r>
+              <w:t>(</w:t>
+            </w:r>
+          </w:p>
+        </w:tc>
+        <w:tc>
+          <w:tcPr>
+            <w:tcW w:w="3117" w:type="dxa"/>
+          </w:tcPr>
+          <w:p>
+            <w:r>
+              <w:t>FED/*</w:t>
+            </w:r>
+          </w:p>
+        </w:tc>
+      </w:tr>
+      <w:tr>
+        <w:tc>
+          <w:tcPr>
+            <w:tcW w:w="3116" w:type="dxa"/>
+          </w:tcPr>
+          <w:p>
+            <w:r>
+              <w:t>*</w:t>
+            </w:r>
+          </w:p>
+        </w:tc>
+        <w:tc>
+          <w:tcPr>
+            <w:tcW w:w="3117" w:type="dxa"/>
+          </w:tcPr>
+          <w:p>
+            <w:r>
+              <w:t>(*</w:t>
+            </w:r>
+          </w:p>
+        </w:tc>
+        <w:tc>
+          <w:tcPr>
+            <w:tcW w:w="3117" w:type="dxa"/>
+          </w:tcPr>
+          <w:p>
+            <w:r>
+              <w:t>FED/*</w:t>
+            </w:r>
+          </w:p>
+        </w:tc>
+      </w:tr>
+      <w:tr>
+        <w:tc>
+          <w:tcPr>
+            <w:tcW w:w="3116" w:type="dxa"/>
+          </w:tcPr>
+          <w:p>
+            <w:r>
+              <w:t>C</w:t>
+            </w:r>
+          </w:p>
+        </w:tc>
+        <w:tc>
+          <w:tcPr>
+            <w:tcW w:w="3117" w:type="dxa"/>
+          </w:tcPr>
+          <w:p>
+            <w:r>
+              <w:t>(*</w:t>
+            </w:r>
+          </w:p>
+        </w:tc>
+        <w:tc>
+          <w:tcPr>
+            <w:tcW w:w="3117" w:type="dxa"/>
+          </w:tcPr>
+          <w:p>
+            <w:r>
+              <w:t>FED/*C</w:t>
+            </w:r>
+          </w:p>
+        </w:tc>
+      </w:tr>
+      <w:tr>
+        <w:tc>
+          <w:tcPr>
+            <w:tcW w:w="3116" w:type="dxa"/>
+          </w:tcPr>
+          <w:p>
+            <w:r>
+              <w:t>/</w:t>
+            </w:r>
+          </w:p>
+        </w:tc>
+        <w:tc>
+          <w:tcPr>
+            <w:tcW w:w="3117" w:type="dxa"/>
+          </w:tcPr>
+          <w:p>
+            <w:r>
+              <w:t>(*/</w:t>
+            </w:r>
+          </w:p>
+        </w:tc>
+        <w:tc>
+          <w:tcPr>
+            <w:tcW w:w="3117" w:type="dxa"/>
+          </w:tcPr>
+          <w:p>
+            <w:r>
+              <w:t>FED/*C</w:t>
+            </w:r>
+          </w:p>
+        </w:tc>
+      </w:tr>
+      <w:tr>
+        <w:tc>
+          <w:tcPr>
+            <w:tcW w:w="3116" w:type="dxa"/>
+          </w:tcPr>
+          <w:p>
+            <w:r>
+              <w:t>B</w:t>
+            </w:r>
+          </w:p>
+        </w:tc>
+        <w:tc>
+          <w:tcPr>
+            <w:tcW w:w="3117" w:type="dxa"/>
+          </w:tcPr>
+          <w:p>
+            <w:r>
+              <w:t>(*/</w:t>
+            </w:r>
+          </w:p>
+        </w:tc>
+        <w:tc>
+          <w:tcPr>
+            <w:tcW w:w="3117" w:type="dxa"/>
+          </w:tcPr>
+          <w:p>
+            <w:r>
+              <w:t>FED/*C</w:t>
+            </w:r>
+            <w:r>
+              <w:t>B</w:t>
+            </w:r>
+          </w:p>
+        </w:tc>
+      </w:tr>
+      <w:tr>
+        <w:tc>
+          <w:tcPr>
+            <w:tcW w:w="3116" w:type="dxa"/>
+          </w:tcPr>
+          <w:p>
+            <w:r>
+              <w:lastRenderedPageBreak/>
+              <w:t>+</w:t>
+            </w:r>
+          </w:p>
+        </w:tc>
+        <w:tc>
+          <w:tcPr>
+            <w:tcW w:w="3117" w:type="dxa"/>
+          </w:tcPr>
+          <w:p>
+            <w:r>
+              <w:t>(+</w:t>
+            </w:r>
+          </w:p>
+        </w:tc>
+        <w:tc>
+          <w:tcPr>
+            <w:tcW w:w="3117" w:type="dxa"/>
+          </w:tcPr>
+          <w:p>
+            <w:r>
+              <w:t>FED/*C</w:t>
+            </w:r>
+            <w:r>
+              <w:t>B/*</w:t>
+            </w:r>
+          </w:p>
+        </w:tc>
+      </w:tr>
+      <w:tr>
+        <w:tc>
+          <w:tcPr>
+            <w:tcW w:w="3116" w:type="dxa"/>
+          </w:tcPr>
+          <w:p>
+            <w:r>
+              <w:t>A</w:t>
+            </w:r>
+          </w:p>
+        </w:tc>
+        <w:tc>
+          <w:tcPr>
+            <w:tcW w:w="3117" w:type="dxa"/>
+          </w:tcPr>
+          <w:p>
+            <w:r>
+              <w:t>(+</w:t>
+            </w:r>
+          </w:p>
+        </w:tc>
+        <w:tc>
+          <w:tcPr>
+            <w:tcW w:w="3117" w:type="dxa"/>
+          </w:tcPr>
+          <w:p>
+            <w:r>
+              <w:t>FED/*CB/*</w:t>
+            </w:r>
+            <w:r>
+              <w:t>A</w:t>
+            </w:r>
+          </w:p>
+        </w:tc>
+      </w:tr>
+      <w:tr>
+        <w:tc>
+          <w:tcPr>
+            <w:tcW w:w="3116" w:type="dxa"/>
+          </w:tcPr>
+          <w:p>
+            <w:r>
+              <w:t>)</w:t>
+            </w:r>
+          </w:p>
+        </w:tc>
+        <w:tc>
+          <w:tcPr>
+            <w:tcW w:w="3117" w:type="dxa"/>
+          </w:tcPr>
+          <w:p>
+            <w:r>
+              <w:t>EMPTY</w:t>
+            </w:r>
+          </w:p>
+        </w:tc>
+        <w:tc>
+          <w:tcPr>
+            <w:tcW w:w="3117" w:type="dxa"/>
+          </w:tcPr>
+          <w:p>
+            <w:r>
+              <w:t>FED/*CB/*</w:t>
+            </w:r>
+            <w:r>
+              <w:t xml:space="preserve">A+    </w:t>
+            </w:r>
+          </w:p>
+        </w:tc>
+      </w:tr>
+    </w:tbl>
+    <w:p/>
+    <w:p>
+      <w:r>
+        <w:t xml:space="preserve">FED/*CB/*A+    </w:t>
+      </w:r>
+      <w:r>
+        <w:t xml:space="preserve">  -&gt;   +A*/BC*/</w:t>
+      </w:r>
+      <w:proofErr w:type="gramStart"/>
+      <w:r>
+        <w:t xml:space="preserve">DEF  </w:t>
+      </w:r>
+      <w:r>
+        <w:t>+</w:t>
+      </w:r>
+      <w:proofErr w:type="gramEnd"/>
+      <w:r>
+        <w:t>A*/BC*/DEF</w:t>
+      </w:r>
+    </w:p>
+    <w:p/>
+    <w:p/>
     <w:sectPr>
       <w:pgSz w:w="12240" w:h="15840"/>
       <w:pgMar w:top="1440" w:right="1440" w:bottom="1440" w:left="1440" w:header="720" w:footer="720" w:gutter="0"/>
@@ -1028,6 +4721,7 @@
   <w:style w:type="paragraph" w:default="1" w:styleId="Normal">
     <w:name w:val="Normal"/>
     <w:qFormat/>
+    <w:rsid w:val="00741EDB"/>
   </w:style>
   <w:style w:type="character" w:default="1" w:styleId="DefaultParagraphFont">
     <w:name w:val="Default Paragraph Font"/>
@@ -1099,6 +4793,25 @@
     <w:link w:val="Footer"/>
     <w:uiPriority w:val="99"/>
     <w:rsid w:val="00AC2C56"/>
+  </w:style>
+  <w:style w:type="table" w:styleId="TableGrid">
+    <w:name w:val="Table Grid"/>
+    <w:basedOn w:val="TableNormal"/>
+    <w:uiPriority w:val="59"/>
+    <w:rsid w:val="00AE483C"/>
+    <w:pPr>
+      <w:spacing w:after="0" w:line="240" w:lineRule="auto"/>
+    </w:pPr>
+    <w:tblPr>
+      <w:tblBorders>
+        <w:top w:val="single" w:sz="4" w:space="0" w:color="auto"/>
+        <w:left w:val="single" w:sz="4" w:space="0" w:color="auto"/>
+        <w:bottom w:val="single" w:sz="4" w:space="0" w:color="auto"/>
+        <w:right w:val="single" w:sz="4" w:space="0" w:color="auto"/>
+        <w:insideH w:val="single" w:sz="4" w:space="0" w:color="auto"/>
+        <w:insideV w:val="single" w:sz="4" w:space="0" w:color="auto"/>
+      </w:tblBorders>
+    </w:tblPr>
   </w:style>
 </w:styles>
 </file>

</xml_diff>

<commit_message>
More Binary trees and a bit of search trees
</commit_message>
<xml_diff>
--- a/Binary Trees and Traversals.docx
+++ b/Binary Trees and Traversals.docx
@@ -405,8 +405,6 @@
       </w:r>
       <w:proofErr w:type="spellEnd"/>
     </w:p>
-    <w:bookmarkStart w:id="0" w:name="_GoBack"/>
-    <w:bookmarkEnd w:id="0"/>
     <w:p>
       <w:r>
         <w:rPr>
@@ -574,6 +572,9 @@
     <w:p/>
     <w:p>
       <w:r>
+        <w:rPr>
+          <w:noProof/>
+        </w:rPr>
         <w:drawing>
           <wp:inline distT="0" distB="0" distL="0" distR="0" wp14:anchorId="15F92353" wp14:editId="7BE35909">
             <wp:extent cx="3677163" cy="2514951"/>
@@ -664,10 +665,7 @@
       </w:r>
       <w:proofErr w:type="gramEnd"/>
       <w:r>
-        <w:t xml:space="preserve"> * (B + C / D ) – E / F</w:t>
-      </w:r>
-      <w:r>
-        <w:t>)</w:t>
+        <w:t xml:space="preserve"> * (B + C / D ) – E / F)</w:t>
       </w:r>
     </w:p>
     <w:tbl>
@@ -1152,10 +1150,7 @@
           </w:tcPr>
           <w:p>
             <w:r>
-              <w:t>ABCD/+*E</w:t>
-            </w:r>
-            <w:r>
-              <w:t>F</w:t>
+              <w:t>ABCD/+*EF</w:t>
             </w:r>
           </w:p>
         </w:tc>
@@ -1528,10 +1523,7 @@
           </w:tcPr>
           <w:p>
             <w:r>
-              <w:t>PQ*R/</w:t>
-            </w:r>
-            <w:r>
-              <w:t>S</w:t>
+              <w:t>PQ*R/S</w:t>
             </w:r>
           </w:p>
         </w:tc>
@@ -1563,10 +1555,7 @@
           </w:tcPr>
           <w:p>
             <w:r>
-              <w:t>PQ*R/</w:t>
-            </w:r>
-            <w:r>
-              <w:t>S</w:t>
+              <w:t>PQ*R/S</w:t>
             </w:r>
           </w:p>
         </w:tc>
@@ -1598,10 +1587,7 @@
           </w:tcPr>
           <w:p>
             <w:r>
-              <w:t>PQ*R/</w:t>
-            </w:r>
-            <w:r>
-              <w:t>ST</w:t>
+              <w:t>PQ*R/ST</w:t>
             </w:r>
           </w:p>
         </w:tc>
@@ -1633,10 +1619,7 @@
           </w:tcPr>
           <w:p>
             <w:r>
-              <w:t>PQ*R/</w:t>
-            </w:r>
-            <w:r>
-              <w:t>ST+</w:t>
+              <w:t>PQ*R/ST+</w:t>
             </w:r>
           </w:p>
         </w:tc>
@@ -1668,10 +1651,7 @@
           </w:tcPr>
           <w:p>
             <w:r>
-              <w:t>PQ*R/ST+</w:t>
-            </w:r>
-            <w:r>
-              <w:t>+</w:t>
+              <w:t>PQ*R/ST++</w:t>
             </w:r>
           </w:p>
         </w:tc>
@@ -2070,13 +2050,7 @@
           </w:tcPr>
           <w:p>
             <w:r>
-              <w:t>(+(</w:t>
-            </w:r>
-            <w:r>
-              <w:t>-</w:t>
-            </w:r>
-            <w:r>
-              <w:t>*(</w:t>
+              <w:t>(+(-*(</w:t>
             </w:r>
           </w:p>
         </w:tc>
@@ -2111,16 +2085,7 @@
           </w:tcPr>
           <w:p>
             <w:r>
-              <w:t>(+(</w:t>
-            </w:r>
-            <w:r>
-              <w:t>-</w:t>
-            </w:r>
-            <w:r>
-              <w:t>*(</w:t>
-            </w:r>
-            <w:r>
-              <w:t>/</w:t>
+              <w:t>(+(-*(/</w:t>
             </w:r>
           </w:p>
         </w:tc>
@@ -2155,16 +2120,7 @@
           </w:tcPr>
           <w:p>
             <w:r>
-              <w:t>(+(</w:t>
-            </w:r>
-            <w:r>
-              <w:t>-</w:t>
-            </w:r>
-            <w:r>
-              <w:t>*(</w:t>
-            </w:r>
-            <w:r>
-              <w:t>/</w:t>
+              <w:t>(+(-*(/</w:t>
             </w:r>
           </w:p>
         </w:tc>
@@ -2199,13 +2155,7 @@
           </w:tcPr>
           <w:p>
             <w:r>
-              <w:t>(+(</w:t>
-            </w:r>
-            <w:r>
-              <w:t>-</w:t>
-            </w:r>
-            <w:r>
-              <w:t>*</w:t>
+              <w:t>(+(-*</w:t>
             </w:r>
           </w:p>
         </w:tc>
@@ -2275,13 +2225,7 @@
           </w:tcPr>
           <w:p>
             <w:r>
-              <w:t>(+(</w:t>
-            </w:r>
-            <w:r>
-              <w:t>-</w:t>
-            </w:r>
-            <w:r>
-              <w:t>*</w:t>
+              <w:t>(+(-*</w:t>
             </w:r>
           </w:p>
         </w:tc>
@@ -2326,10 +2270,7 @@
           </w:tcPr>
           <w:p>
             <w:r>
-              <w:t>ABCDE/*F</w:t>
-            </w:r>
-            <w:r>
-              <w:t>*</w:t>
+              <w:t>ABCDE/*F*</w:t>
             </w:r>
             <w:r>
               <w:t>-</w:t>
@@ -2396,10 +2337,7 @@
       </w:r>
       <w:proofErr w:type="gramEnd"/>
       <w:r>
-        <w:t xml:space="preserve">    </w:t>
-      </w:r>
-      <w:r>
-        <w:t>ABC*+EF*H/-J+</w:t>
+        <w:t xml:space="preserve">    ABC*+EF*H/-J+</w:t>
       </w:r>
     </w:p>
     <w:tbl>
@@ -2784,10 +2722,7 @@
           </w:tcPr>
           <w:p>
             <w:r>
-              <w:t>ABC*+</w:t>
-            </w:r>
-            <w:r>
-              <w:t>E</w:t>
+              <w:t>ABC*+E</w:t>
             </w:r>
           </w:p>
         </w:tc>
@@ -2819,10 +2754,7 @@
           </w:tcPr>
           <w:p>
             <w:r>
-              <w:t>ABC*+</w:t>
-            </w:r>
-            <w:r>
-              <w:t>E</w:t>
+              <w:t>ABC*+E</w:t>
             </w:r>
           </w:p>
         </w:tc>
@@ -2854,10 +2786,7 @@
           </w:tcPr>
           <w:p>
             <w:r>
-              <w:t>ABC*+</w:t>
-            </w:r>
-            <w:r>
-              <w:t>EF</w:t>
+              <w:t>ABC*+EF</w:t>
             </w:r>
           </w:p>
         </w:tc>
@@ -2889,10 +2818,7 @@
           </w:tcPr>
           <w:p>
             <w:r>
-              <w:t>ABC*+EF</w:t>
-            </w:r>
-            <w:r>
-              <w:t>*</w:t>
+              <w:t>ABC*+EF*</w:t>
             </w:r>
           </w:p>
         </w:tc>
@@ -2925,10 +2851,7 @@
           </w:tcPr>
           <w:p>
             <w:r>
-              <w:t>ABC*+EF*</w:t>
-            </w:r>
-            <w:r>
-              <w:t>H</w:t>
+              <w:t>ABC*+EF*H</w:t>
             </w:r>
           </w:p>
         </w:tc>
@@ -2992,10 +2915,7 @@
           </w:tcPr>
           <w:p>
             <w:r>
-              <w:t>ABC*+EF*H/</w:t>
-            </w:r>
-            <w:r>
-              <w:t>-</w:t>
+              <w:t>ABC*+EF*H/-</w:t>
             </w:r>
           </w:p>
         </w:tc>
@@ -3027,10 +2947,7 @@
           </w:tcPr>
           <w:p>
             <w:r>
-              <w:t>ABC*+EF*H/-</w:t>
-            </w:r>
-            <w:r>
-              <w:t>J</w:t>
+              <w:t>ABC*+EF*H/-J</w:t>
             </w:r>
           </w:p>
         </w:tc>
@@ -3062,10 +2979,7 @@
           </w:tcPr>
           <w:p>
             <w:r>
-              <w:t>ABC*+EF*H/-J</w:t>
-            </w:r>
-            <w:r>
-              <w:t>+</w:t>
+              <w:t>ABC*+EF*H/-J+</w:t>
             </w:r>
           </w:p>
         </w:tc>
@@ -3148,13 +3062,7 @@
       </w:r>
       <w:proofErr w:type="gramEnd"/>
       <w:r>
-        <w:t xml:space="preserve"> -    </w:t>
-      </w:r>
-      <w:r>
-        <w:t>ABC/DE/F</w:t>
-      </w:r>
-      <w:r>
-        <w:t>**+    PREFIX -  +A*/BC*/DEF</w:t>
+        <w:t xml:space="preserve"> -    ABC/DE/F**+    PREFIX -  +A*/BC*/DEF</w:t>
       </w:r>
     </w:p>
     <w:tbl>
@@ -3405,8 +3313,155 @@
           </w:tcPr>
           <w:p>
             <w:r>
-              <w:t>(+</w:t>
-            </w:r>
+              <w:t>(+*</w:t>
+            </w:r>
+          </w:p>
+        </w:tc>
+        <w:tc>
+          <w:tcPr>
+            <w:tcW w:w="3117" w:type="dxa"/>
+          </w:tcPr>
+          <w:p>
+            <w:r>
+              <w:t>ABC/</w:t>
+            </w:r>
+          </w:p>
+        </w:tc>
+      </w:tr>
+      <w:tr>
+        <w:tc>
+          <w:tcPr>
+            <w:tcW w:w="3116" w:type="dxa"/>
+          </w:tcPr>
+          <w:p>
+            <w:r>
+              <w:t>(</w:t>
+            </w:r>
+          </w:p>
+        </w:tc>
+        <w:tc>
+          <w:tcPr>
+            <w:tcW w:w="3117" w:type="dxa"/>
+          </w:tcPr>
+          <w:p>
+            <w:r>
+              <w:t>(+*(</w:t>
+            </w:r>
+          </w:p>
+        </w:tc>
+        <w:tc>
+          <w:tcPr>
+            <w:tcW w:w="3117" w:type="dxa"/>
+          </w:tcPr>
+          <w:p>
+            <w:r>
+              <w:t>ABC/</w:t>
+            </w:r>
+          </w:p>
+        </w:tc>
+      </w:tr>
+      <w:tr>
+        <w:tc>
+          <w:tcPr>
+            <w:tcW w:w="3116" w:type="dxa"/>
+          </w:tcPr>
+          <w:p>
+            <w:r>
+              <w:t>D</w:t>
+            </w:r>
+          </w:p>
+        </w:tc>
+        <w:tc>
+          <w:tcPr>
+            <w:tcW w:w="3117" w:type="dxa"/>
+          </w:tcPr>
+          <w:p>
+            <w:r>
+              <w:t>(+*(</w:t>
+            </w:r>
+          </w:p>
+        </w:tc>
+        <w:tc>
+          <w:tcPr>
+            <w:tcW w:w="3117" w:type="dxa"/>
+          </w:tcPr>
+          <w:p>
+            <w:r>
+              <w:t>ABC/D</w:t>
+            </w:r>
+          </w:p>
+        </w:tc>
+      </w:tr>
+      <w:tr>
+        <w:tc>
+          <w:tcPr>
+            <w:tcW w:w="3116" w:type="dxa"/>
+          </w:tcPr>
+          <w:p>
+            <w:r>
+              <w:t>/</w:t>
+            </w:r>
+          </w:p>
+        </w:tc>
+        <w:tc>
+          <w:tcPr>
+            <w:tcW w:w="3117" w:type="dxa"/>
+          </w:tcPr>
+          <w:p>
+            <w:r>
+              <w:t>(+*(/</w:t>
+            </w:r>
+          </w:p>
+        </w:tc>
+        <w:tc>
+          <w:tcPr>
+            <w:tcW w:w="3117" w:type="dxa"/>
+          </w:tcPr>
+          <w:p>
+            <w:r>
+              <w:t>ABC/D</w:t>
+            </w:r>
+          </w:p>
+        </w:tc>
+      </w:tr>
+      <w:tr>
+        <w:tc>
+          <w:tcPr>
+            <w:tcW w:w="3116" w:type="dxa"/>
+          </w:tcPr>
+          <w:p>
+            <w:r>
+              <w:t>E</w:t>
+            </w:r>
+          </w:p>
+        </w:tc>
+        <w:tc>
+          <w:tcPr>
+            <w:tcW w:w="3117" w:type="dxa"/>
+          </w:tcPr>
+          <w:p>
+            <w:r>
+              <w:t>(+*(/</w:t>
+            </w:r>
+          </w:p>
+        </w:tc>
+        <w:tc>
+          <w:tcPr>
+            <w:tcW w:w="3117" w:type="dxa"/>
+          </w:tcPr>
+          <w:p>
+            <w:r>
+              <w:t>ABC/DE</w:t>
+            </w:r>
+          </w:p>
+        </w:tc>
+      </w:tr>
+      <w:tr>
+        <w:tc>
+          <w:tcPr>
+            <w:tcW w:w="3116" w:type="dxa"/>
+          </w:tcPr>
+          <w:p>
             <w:r>
               <w:t>*</w:t>
             </w:r>
@@ -3418,166 +3473,7 @@
           </w:tcPr>
           <w:p>
             <w:r>
-              <w:t>ABC/</w:t>
-            </w:r>
-          </w:p>
-        </w:tc>
-      </w:tr>
-      <w:tr>
-        <w:tc>
-          <w:tcPr>
-            <w:tcW w:w="3116" w:type="dxa"/>
-          </w:tcPr>
-          <w:p>
-            <w:r>
-              <w:t>(</w:t>
-            </w:r>
-          </w:p>
-        </w:tc>
-        <w:tc>
-          <w:tcPr>
-            <w:tcW w:w="3117" w:type="dxa"/>
-          </w:tcPr>
-          <w:p>
-            <w:r>
-              <w:t>(+*(</w:t>
-            </w:r>
-          </w:p>
-        </w:tc>
-        <w:tc>
-          <w:tcPr>
-            <w:tcW w:w="3117" w:type="dxa"/>
-          </w:tcPr>
-          <w:p>
-            <w:r>
-              <w:t>ABC/</w:t>
-            </w:r>
-          </w:p>
-        </w:tc>
-      </w:tr>
-      <w:tr>
-        <w:tc>
-          <w:tcPr>
-            <w:tcW w:w="3116" w:type="dxa"/>
-          </w:tcPr>
-          <w:p>
-            <w:r>
-              <w:t>D</w:t>
-            </w:r>
-          </w:p>
-        </w:tc>
-        <w:tc>
-          <w:tcPr>
-            <w:tcW w:w="3117" w:type="dxa"/>
-          </w:tcPr>
-          <w:p>
-            <w:r>
-              <w:t>(+*(</w:t>
-            </w:r>
-          </w:p>
-        </w:tc>
-        <w:tc>
-          <w:tcPr>
-            <w:tcW w:w="3117" w:type="dxa"/>
-          </w:tcPr>
-          <w:p>
-            <w:r>
-              <w:t>ABC/D</w:t>
-            </w:r>
-          </w:p>
-        </w:tc>
-      </w:tr>
-      <w:tr>
-        <w:tc>
-          <w:tcPr>
-            <w:tcW w:w="3116" w:type="dxa"/>
-          </w:tcPr>
-          <w:p>
-            <w:r>
-              <w:t>/</w:t>
-            </w:r>
-          </w:p>
-        </w:tc>
-        <w:tc>
-          <w:tcPr>
-            <w:tcW w:w="3117" w:type="dxa"/>
-          </w:tcPr>
-          <w:p>
-            <w:r>
-              <w:t>(+*(</w:t>
-            </w:r>
-            <w:r>
-              <w:t>/</w:t>
-            </w:r>
-          </w:p>
-        </w:tc>
-        <w:tc>
-          <w:tcPr>
-            <w:tcW w:w="3117" w:type="dxa"/>
-          </w:tcPr>
-          <w:p>
-            <w:r>
-              <w:t>ABC/D</w:t>
-            </w:r>
-          </w:p>
-        </w:tc>
-      </w:tr>
-      <w:tr>
-        <w:tc>
-          <w:tcPr>
-            <w:tcW w:w="3116" w:type="dxa"/>
-          </w:tcPr>
-          <w:p>
-            <w:r>
-              <w:t>E</w:t>
-            </w:r>
-          </w:p>
-        </w:tc>
-        <w:tc>
-          <w:tcPr>
-            <w:tcW w:w="3117" w:type="dxa"/>
-          </w:tcPr>
-          <w:p>
-            <w:r>
-              <w:t>(+*(</w:t>
-            </w:r>
-            <w:r>
-              <w:t>/</w:t>
-            </w:r>
-          </w:p>
-        </w:tc>
-        <w:tc>
-          <w:tcPr>
-            <w:tcW w:w="3117" w:type="dxa"/>
-          </w:tcPr>
-          <w:p>
-            <w:r>
-              <w:t>ABC/DE</w:t>
-            </w:r>
-          </w:p>
-        </w:tc>
-      </w:tr>
-      <w:tr>
-        <w:tc>
-          <w:tcPr>
-            <w:tcW w:w="3116" w:type="dxa"/>
-          </w:tcPr>
-          <w:p>
-            <w:r>
-              <w:t>*</w:t>
-            </w:r>
-          </w:p>
-        </w:tc>
-        <w:tc>
-          <w:tcPr>
-            <w:tcW w:w="3117" w:type="dxa"/>
-          </w:tcPr>
-          <w:p>
-            <w:r>
-              <w:t>(+*(</w:t>
-            </w:r>
-            <w:r>
-              <w:t>*</w:t>
+              <w:t>(+*(*</w:t>
             </w:r>
           </w:p>
         </w:tc>
@@ -3619,10 +3515,7 @@
           </w:tcPr>
           <w:p>
             <w:r>
-              <w:t>ABC/DE/</w:t>
-            </w:r>
-            <w:r>
-              <w:t>F</w:t>
+              <w:t>ABC/DE/F</w:t>
             </w:r>
           </w:p>
         </w:tc>
@@ -3654,10 +3547,7 @@
           </w:tcPr>
           <w:p>
             <w:r>
-              <w:t>ABC/DE/F</w:t>
-            </w:r>
-            <w:r>
-              <w:t>*</w:t>
+              <w:t>ABC/DE/F*</w:t>
             </w:r>
           </w:p>
         </w:tc>
@@ -3702,10 +3592,7 @@
       </w:r>
       <w:proofErr w:type="gramStart"/>
       <w:r>
-        <w:t xml:space="preserve">))  </w:t>
-      </w:r>
-      <w:r>
-        <w:t xml:space="preserve"> </w:t>
+        <w:t xml:space="preserve">))   </w:t>
       </w:r>
       <w:proofErr w:type="gramEnd"/>
       <w:r>
@@ -4127,10 +4014,7 @@
           </w:tcPr>
           <w:p>
             <w:r>
-              <w:t>FED/*C</w:t>
-            </w:r>
-            <w:r>
-              <w:t>B</w:t>
+              <w:t>FED/*CB</w:t>
             </w:r>
           </w:p>
         </w:tc>
@@ -4163,10 +4047,7 @@
           </w:tcPr>
           <w:p>
             <w:r>
-              <w:t>FED/*C</w:t>
-            </w:r>
-            <w:r>
-              <w:t>B/*</w:t>
+              <w:t>FED/*CB/*</w:t>
             </w:r>
           </w:p>
         </w:tc>
@@ -4198,10 +4079,7 @@
           </w:tcPr>
           <w:p>
             <w:r>
-              <w:t>FED/*CB/*</w:t>
-            </w:r>
-            <w:r>
-              <w:t>A</w:t>
+              <w:t>FED/*CB/*A</w:t>
             </w:r>
           </w:p>
         </w:tc>
@@ -4233,10 +4111,7 @@
           </w:tcPr>
           <w:p>
             <w:r>
-              <w:t>FED/*CB/*</w:t>
-            </w:r>
-            <w:r>
-              <w:t xml:space="preserve">A+    </w:t>
+              <w:t xml:space="preserve">FED/*CB/*A+    </w:t>
             </w:r>
           </w:p>
         </w:tc>
@@ -4245,17 +4120,11 @@
     <w:p/>
     <w:p>
       <w:r>
-        <w:t xml:space="preserve">FED/*CB/*A+    </w:t>
-      </w:r>
-      <w:r>
-        <w:t xml:space="preserve">  -&gt;   +A*/BC*/</w:t>
+        <w:t>FED/*CB/*A+      -&gt;   +A*/BC*/</w:t>
       </w:r>
       <w:proofErr w:type="gramStart"/>
       <w:r>
-        <w:t xml:space="preserve">DEF  </w:t>
-      </w:r>
-      <w:r>
-        <w:t>+</w:t>
+        <w:t>DEF  +</w:t>
       </w:r>
       <w:proofErr w:type="gramEnd"/>
       <w:r>
@@ -4264,6 +4133,927 @@
     </w:p>
     <w:p/>
     <w:p/>
+    <w:p>
+      <w:r>
+        <w:drawing>
+          <wp:inline distT="0" distB="0" distL="0" distR="0" wp14:anchorId="2B203E18" wp14:editId="2A324E02">
+            <wp:extent cx="3455126" cy="2250948"/>
+            <wp:effectExtent l="0" t="0" r="0" b="0"/>
+            <wp:docPr id="9" name="Picture 9"/>
+            <wp:cNvGraphicFramePr>
+              <a:graphicFrameLocks xmlns:a="http://schemas.openxmlformats.org/drawingml/2006/main" noChangeAspect="1"/>
+            </wp:cNvGraphicFramePr>
+            <a:graphic xmlns:a="http://schemas.openxmlformats.org/drawingml/2006/main">
+              <a:graphicData uri="http://schemas.openxmlformats.org/drawingml/2006/picture">
+                <pic:pic xmlns:pic="http://schemas.openxmlformats.org/drawingml/2006/picture">
+                  <pic:nvPicPr>
+                    <pic:cNvPr id="1" name=""/>
+                    <pic:cNvPicPr/>
+                  </pic:nvPicPr>
+                  <pic:blipFill>
+                    <a:blip r:embed="rId8"/>
+                    <a:stretch>
+                      <a:fillRect/>
+                    </a:stretch>
+                  </pic:blipFill>
+                  <pic:spPr>
+                    <a:xfrm>
+                      <a:off x="0" y="0"/>
+                      <a:ext cx="3456835" cy="2252061"/>
+                    </a:xfrm>
+                    <a:prstGeom prst="rect">
+                      <a:avLst/>
+                    </a:prstGeom>
+                  </pic:spPr>
+                </pic:pic>
+              </a:graphicData>
+            </a:graphic>
+          </wp:inline>
+        </w:drawing>
+      </w:r>
+    </w:p>
+    <w:p>
+      <w:r>
+        <w:t xml:space="preserve">In order – left root right </w:t>
+      </w:r>
+      <w:r>
+        <w:t>–</w:t>
+      </w:r>
+      <w:r>
+        <w:t xml:space="preserve"> </w:t>
+      </w:r>
+      <w:r>
+        <w:t xml:space="preserve">I, G, E, H, C, </w:t>
+      </w:r>
+      <w:r>
+        <w:t>A, D, F, B</w:t>
+      </w:r>
+    </w:p>
+    <w:p>
+      <w:r>
+        <w:t xml:space="preserve">Pre Order – Root left right – A, E, G, I, C, H, B, </w:t>
+      </w:r>
+      <w:r>
+        <w:t>D, F</w:t>
+      </w:r>
+    </w:p>
+    <w:p>
+      <w:r>
+        <w:t>Post Order – Left Right Root – I, G, H, C, E, F, D, B, A</w:t>
+      </w:r>
+    </w:p>
+    <w:p>
+      <w:r>
+        <w:drawing>
+          <wp:inline distT="0" distB="0" distL="0" distR="0" wp14:anchorId="7B3ACC03" wp14:editId="633D950D">
+            <wp:extent cx="2486372" cy="1848108"/>
+            <wp:effectExtent l="0" t="0" r="9525" b="0"/>
+            <wp:docPr id="10" name="Picture 10"/>
+            <wp:cNvGraphicFramePr>
+              <a:graphicFrameLocks xmlns:a="http://schemas.openxmlformats.org/drawingml/2006/main" noChangeAspect="1"/>
+            </wp:cNvGraphicFramePr>
+            <a:graphic xmlns:a="http://schemas.openxmlformats.org/drawingml/2006/main">
+              <a:graphicData uri="http://schemas.openxmlformats.org/drawingml/2006/picture">
+                <pic:pic xmlns:pic="http://schemas.openxmlformats.org/drawingml/2006/picture">
+                  <pic:nvPicPr>
+                    <pic:cNvPr id="1" name=""/>
+                    <pic:cNvPicPr/>
+                  </pic:nvPicPr>
+                  <pic:blipFill>
+                    <a:blip r:embed="rId9"/>
+                    <a:stretch>
+                      <a:fillRect/>
+                    </a:stretch>
+                  </pic:blipFill>
+                  <pic:spPr>
+                    <a:xfrm>
+                      <a:off x="0" y="0"/>
+                      <a:ext cx="2486372" cy="1848108"/>
+                    </a:xfrm>
+                    <a:prstGeom prst="rect">
+                      <a:avLst/>
+                    </a:prstGeom>
+                  </pic:spPr>
+                </pic:pic>
+              </a:graphicData>
+            </a:graphic>
+          </wp:inline>
+        </w:drawing>
+      </w:r>
+    </w:p>
+    <w:p>
+      <w:r>
+        <w:t xml:space="preserve">Post order - left right root – W, F, Y, N, R, </w:t>
+      </w:r>
+      <w:proofErr w:type="gramStart"/>
+      <w:r>
+        <w:t>Z,D</w:t>
+      </w:r>
+      <w:proofErr w:type="gramEnd"/>
+      <w:r>
+        <w:t>,G,M</w:t>
+      </w:r>
+    </w:p>
+    <w:p>
+      <w:r>
+        <w:t>Pre order – root left right – M, N, W, Y, F, G, Z, R, D</w:t>
+      </w:r>
+    </w:p>
+    <w:p>
+      <w:r>
+        <w:t xml:space="preserve">In order – Left root right – W, </w:t>
+      </w:r>
+      <w:proofErr w:type="gramStart"/>
+      <w:r>
+        <w:t>N ,</w:t>
+      </w:r>
+      <w:proofErr w:type="gramEnd"/>
+      <w:r>
+        <w:t xml:space="preserve"> F, Y, M, Z, R, G, D</w:t>
+      </w:r>
+    </w:p>
+    <w:p/>
+    <w:p/>
+    <w:p>
+      <w:r>
+        <w:drawing>
+          <wp:inline distT="0" distB="0" distL="0" distR="0" wp14:anchorId="73905DE9" wp14:editId="4A2B7669">
+            <wp:extent cx="2610214" cy="2419688"/>
+            <wp:effectExtent l="0" t="0" r="0" b="0"/>
+            <wp:docPr id="11" name="Picture 11"/>
+            <wp:cNvGraphicFramePr>
+              <a:graphicFrameLocks xmlns:a="http://schemas.openxmlformats.org/drawingml/2006/main" noChangeAspect="1"/>
+            </wp:cNvGraphicFramePr>
+            <a:graphic xmlns:a="http://schemas.openxmlformats.org/drawingml/2006/main">
+              <a:graphicData uri="http://schemas.openxmlformats.org/drawingml/2006/picture">
+                <pic:pic xmlns:pic="http://schemas.openxmlformats.org/drawingml/2006/picture">
+                  <pic:nvPicPr>
+                    <pic:cNvPr id="1" name=""/>
+                    <pic:cNvPicPr/>
+                  </pic:nvPicPr>
+                  <pic:blipFill>
+                    <a:blip r:embed="rId10"/>
+                    <a:stretch>
+                      <a:fillRect/>
+                    </a:stretch>
+                  </pic:blipFill>
+                  <pic:spPr>
+                    <a:xfrm>
+                      <a:off x="0" y="0"/>
+                      <a:ext cx="2610214" cy="2419688"/>
+                    </a:xfrm>
+                    <a:prstGeom prst="rect">
+                      <a:avLst/>
+                    </a:prstGeom>
+                  </pic:spPr>
+                </pic:pic>
+              </a:graphicData>
+            </a:graphic>
+          </wp:inline>
+        </w:drawing>
+      </w:r>
+    </w:p>
+    <w:p>
+      <w:r>
+        <w:t xml:space="preserve">Post order – Left right root – </w:t>
+      </w:r>
+      <w:proofErr w:type="gramStart"/>
+      <w:r>
+        <w:t>E,D</w:t>
+      </w:r>
+      <w:proofErr w:type="gramEnd"/>
+      <w:r>
+        <w:t>,C,H,G, F, B, L, K, J, A</w:t>
+      </w:r>
+    </w:p>
+    <w:p>
+      <w:r>
+        <w:t>Pre Order – Root left right – A, B, C, D, E, F, G, H, J, K, L</w:t>
+      </w:r>
+    </w:p>
+    <w:p>
+      <w:r>
+        <w:t xml:space="preserve">In Order – C, D, E., </w:t>
+      </w:r>
+      <w:proofErr w:type="gramStart"/>
+      <w:r>
+        <w:t>B ,</w:t>
+      </w:r>
+      <w:proofErr w:type="gramEnd"/>
+      <w:r>
+        <w:t xml:space="preserve"> G, H, F, A, K, L, J</w:t>
+      </w:r>
+    </w:p>
+    <w:p>
+      <w:r>
+        <w:t>23, 37, 11, 69, 42, 45, 30, 98, 91</w:t>
+      </w:r>
+    </w:p>
+    <w:tbl>
+      <w:tblPr>
+        <w:tblStyle w:val="TableGrid"/>
+        <w:tblW w:w="0" w:type="auto"/>
+        <w:tblLook w:val="04A0" w:firstRow="1" w:lastRow="0" w:firstColumn="1" w:lastColumn="0" w:noHBand="0" w:noVBand="1"/>
+      </w:tblPr>
+      <w:tblGrid>
+        <w:gridCol w:w="674"/>
+        <w:gridCol w:w="674"/>
+        <w:gridCol w:w="674"/>
+        <w:gridCol w:w="772"/>
+        <w:gridCol w:w="772"/>
+        <w:gridCol w:w="772"/>
+        <w:gridCol w:w="772"/>
+        <w:gridCol w:w="772"/>
+        <w:gridCol w:w="772"/>
+        <w:gridCol w:w="674"/>
+        <w:gridCol w:w="674"/>
+        <w:gridCol w:w="674"/>
+        <w:gridCol w:w="674"/>
+      </w:tblGrid>
+      <w:tr>
+        <w:tc>
+          <w:tcPr>
+            <w:tcW w:w="674" w:type="dxa"/>
+          </w:tcPr>
+          <w:p/>
+        </w:tc>
+        <w:tc>
+          <w:tcPr>
+            <w:tcW w:w="674" w:type="dxa"/>
+          </w:tcPr>
+          <w:p/>
+        </w:tc>
+        <w:tc>
+          <w:tcPr>
+            <w:tcW w:w="674" w:type="dxa"/>
+          </w:tcPr>
+          <w:p/>
+        </w:tc>
+        <w:tc>
+          <w:tcPr>
+            <w:tcW w:w="772" w:type="dxa"/>
+          </w:tcPr>
+          <w:p/>
+        </w:tc>
+        <w:tc>
+          <w:tcPr>
+            <w:tcW w:w="772" w:type="dxa"/>
+          </w:tcPr>
+          <w:p>
+            <w:r>
+              <w:t>23</w:t>
+            </w:r>
+          </w:p>
+        </w:tc>
+        <w:tc>
+          <w:tcPr>
+            <w:tcW w:w="772" w:type="dxa"/>
+          </w:tcPr>
+          <w:p/>
+        </w:tc>
+        <w:tc>
+          <w:tcPr>
+            <w:tcW w:w="772" w:type="dxa"/>
+          </w:tcPr>
+          <w:p/>
+        </w:tc>
+        <w:tc>
+          <w:tcPr>
+            <w:tcW w:w="772" w:type="dxa"/>
+          </w:tcPr>
+          <w:p/>
+        </w:tc>
+        <w:tc>
+          <w:tcPr>
+            <w:tcW w:w="772" w:type="dxa"/>
+          </w:tcPr>
+          <w:p/>
+        </w:tc>
+        <w:tc>
+          <w:tcPr>
+            <w:tcW w:w="674" w:type="dxa"/>
+          </w:tcPr>
+          <w:p/>
+        </w:tc>
+        <w:tc>
+          <w:tcPr>
+            <w:tcW w:w="674" w:type="dxa"/>
+          </w:tcPr>
+          <w:p/>
+        </w:tc>
+        <w:tc>
+          <w:tcPr>
+            <w:tcW w:w="674" w:type="dxa"/>
+          </w:tcPr>
+          <w:p/>
+        </w:tc>
+        <w:tc>
+          <w:tcPr>
+            <w:tcW w:w="674" w:type="dxa"/>
+          </w:tcPr>
+          <w:p/>
+        </w:tc>
+      </w:tr>
+      <w:tr>
+        <w:tc>
+          <w:tcPr>
+            <w:tcW w:w="674" w:type="dxa"/>
+          </w:tcPr>
+          <w:p/>
+        </w:tc>
+        <w:tc>
+          <w:tcPr>
+            <w:tcW w:w="674" w:type="dxa"/>
+          </w:tcPr>
+          <w:p/>
+        </w:tc>
+        <w:tc>
+          <w:tcPr>
+            <w:tcW w:w="674" w:type="dxa"/>
+          </w:tcPr>
+          <w:p/>
+        </w:tc>
+        <w:tc>
+          <w:tcPr>
+            <w:tcW w:w="772" w:type="dxa"/>
+          </w:tcPr>
+          <w:p>
+            <w:r>
+              <w:t>11</w:t>
+            </w:r>
+          </w:p>
+        </w:tc>
+        <w:tc>
+          <w:tcPr>
+            <w:tcW w:w="772" w:type="dxa"/>
+          </w:tcPr>
+          <w:p/>
+        </w:tc>
+        <w:tc>
+          <w:tcPr>
+            <w:tcW w:w="772" w:type="dxa"/>
+          </w:tcPr>
+          <w:p>
+            <w:r>
+              <w:t>37</w:t>
+            </w:r>
+          </w:p>
+        </w:tc>
+        <w:tc>
+          <w:tcPr>
+            <w:tcW w:w="772" w:type="dxa"/>
+          </w:tcPr>
+          <w:p/>
+        </w:tc>
+        <w:tc>
+          <w:tcPr>
+            <w:tcW w:w="772" w:type="dxa"/>
+          </w:tcPr>
+          <w:p/>
+        </w:tc>
+        <w:tc>
+          <w:tcPr>
+            <w:tcW w:w="772" w:type="dxa"/>
+          </w:tcPr>
+          <w:p/>
+        </w:tc>
+        <w:tc>
+          <w:tcPr>
+            <w:tcW w:w="674" w:type="dxa"/>
+          </w:tcPr>
+          <w:p/>
+        </w:tc>
+        <w:tc>
+          <w:tcPr>
+            <w:tcW w:w="674" w:type="dxa"/>
+          </w:tcPr>
+          <w:p/>
+        </w:tc>
+        <w:tc>
+          <w:tcPr>
+            <w:tcW w:w="674" w:type="dxa"/>
+          </w:tcPr>
+          <w:p/>
+        </w:tc>
+        <w:tc>
+          <w:tcPr>
+            <w:tcW w:w="674" w:type="dxa"/>
+          </w:tcPr>
+          <w:p/>
+        </w:tc>
+      </w:tr>
+      <w:tr>
+        <w:tc>
+          <w:tcPr>
+            <w:tcW w:w="674" w:type="dxa"/>
+          </w:tcPr>
+          <w:p/>
+        </w:tc>
+        <w:tc>
+          <w:tcPr>
+            <w:tcW w:w="674" w:type="dxa"/>
+          </w:tcPr>
+          <w:p/>
+        </w:tc>
+        <w:tc>
+          <w:tcPr>
+            <w:tcW w:w="674" w:type="dxa"/>
+          </w:tcPr>
+          <w:p/>
+        </w:tc>
+        <w:tc>
+          <w:tcPr>
+            <w:tcW w:w="772" w:type="dxa"/>
+          </w:tcPr>
+          <w:p/>
+        </w:tc>
+        <w:tc>
+          <w:tcPr>
+            <w:tcW w:w="772" w:type="dxa"/>
+          </w:tcPr>
+          <w:p>
+            <w:r>
+              <w:t>30</w:t>
+            </w:r>
+          </w:p>
+        </w:tc>
+        <w:tc>
+          <w:tcPr>
+            <w:tcW w:w="772" w:type="dxa"/>
+          </w:tcPr>
+          <w:p/>
+        </w:tc>
+        <w:tc>
+          <w:tcPr>
+            <w:tcW w:w="772" w:type="dxa"/>
+          </w:tcPr>
+          <w:p>
+            <w:r>
+              <w:t>69</w:t>
+            </w:r>
+          </w:p>
+        </w:tc>
+        <w:tc>
+          <w:tcPr>
+            <w:tcW w:w="772" w:type="dxa"/>
+          </w:tcPr>
+          <w:p/>
+        </w:tc>
+        <w:tc>
+          <w:tcPr>
+            <w:tcW w:w="772" w:type="dxa"/>
+          </w:tcPr>
+          <w:p/>
+        </w:tc>
+        <w:tc>
+          <w:tcPr>
+            <w:tcW w:w="674" w:type="dxa"/>
+          </w:tcPr>
+          <w:p/>
+        </w:tc>
+        <w:tc>
+          <w:tcPr>
+            <w:tcW w:w="674" w:type="dxa"/>
+          </w:tcPr>
+          <w:p/>
+        </w:tc>
+        <w:tc>
+          <w:tcPr>
+            <w:tcW w:w="674" w:type="dxa"/>
+          </w:tcPr>
+          <w:p/>
+        </w:tc>
+        <w:tc>
+          <w:tcPr>
+            <w:tcW w:w="674" w:type="dxa"/>
+          </w:tcPr>
+          <w:p/>
+        </w:tc>
+      </w:tr>
+      <w:tr>
+        <w:tc>
+          <w:tcPr>
+            <w:tcW w:w="674" w:type="dxa"/>
+          </w:tcPr>
+          <w:p/>
+        </w:tc>
+        <w:tc>
+          <w:tcPr>
+            <w:tcW w:w="674" w:type="dxa"/>
+          </w:tcPr>
+          <w:p/>
+        </w:tc>
+        <w:tc>
+          <w:tcPr>
+            <w:tcW w:w="674" w:type="dxa"/>
+          </w:tcPr>
+          <w:p/>
+        </w:tc>
+        <w:tc>
+          <w:tcPr>
+            <w:tcW w:w="772" w:type="dxa"/>
+          </w:tcPr>
+          <w:p/>
+        </w:tc>
+        <w:tc>
+          <w:tcPr>
+            <w:tcW w:w="772" w:type="dxa"/>
+          </w:tcPr>
+          <w:p/>
+        </w:tc>
+        <w:tc>
+          <w:tcPr>
+            <w:tcW w:w="772" w:type="dxa"/>
+          </w:tcPr>
+          <w:p>
+            <w:r>
+              <w:t>42</w:t>
+            </w:r>
+          </w:p>
+        </w:tc>
+        <w:tc>
+          <w:tcPr>
+            <w:tcW w:w="772" w:type="dxa"/>
+          </w:tcPr>
+          <w:p/>
+        </w:tc>
+        <w:tc>
+          <w:tcPr>
+            <w:tcW w:w="772" w:type="dxa"/>
+          </w:tcPr>
+          <w:p/>
+        </w:tc>
+        <w:tc>
+          <w:tcPr>
+            <w:tcW w:w="772" w:type="dxa"/>
+          </w:tcPr>
+          <w:p>
+            <w:r>
+              <w:t>98</w:t>
+            </w:r>
+          </w:p>
+        </w:tc>
+        <w:tc>
+          <w:tcPr>
+            <w:tcW w:w="674" w:type="dxa"/>
+          </w:tcPr>
+          <w:p/>
+        </w:tc>
+        <w:tc>
+          <w:tcPr>
+            <w:tcW w:w="674" w:type="dxa"/>
+          </w:tcPr>
+          <w:p/>
+        </w:tc>
+        <w:tc>
+          <w:tcPr>
+            <w:tcW w:w="674" w:type="dxa"/>
+          </w:tcPr>
+          <w:p/>
+        </w:tc>
+        <w:tc>
+          <w:tcPr>
+            <w:tcW w:w="674" w:type="dxa"/>
+          </w:tcPr>
+          <w:p/>
+        </w:tc>
+      </w:tr>
+      <w:tr>
+        <w:tc>
+          <w:tcPr>
+            <w:tcW w:w="674" w:type="dxa"/>
+          </w:tcPr>
+          <w:p/>
+        </w:tc>
+        <w:tc>
+          <w:tcPr>
+            <w:tcW w:w="674" w:type="dxa"/>
+          </w:tcPr>
+          <w:p/>
+        </w:tc>
+        <w:tc>
+          <w:tcPr>
+            <w:tcW w:w="674" w:type="dxa"/>
+          </w:tcPr>
+          <w:p/>
+        </w:tc>
+        <w:tc>
+          <w:tcPr>
+            <w:tcW w:w="772" w:type="dxa"/>
+          </w:tcPr>
+          <w:p/>
+        </w:tc>
+        <w:tc>
+          <w:tcPr>
+            <w:tcW w:w="772" w:type="dxa"/>
+          </w:tcPr>
+          <w:p/>
+        </w:tc>
+        <w:tc>
+          <w:tcPr>
+            <w:tcW w:w="772" w:type="dxa"/>
+          </w:tcPr>
+          <w:p/>
+        </w:tc>
+        <w:tc>
+          <w:tcPr>
+            <w:tcW w:w="772" w:type="dxa"/>
+          </w:tcPr>
+          <w:p>
+            <w:r>
+              <w:t>45</w:t>
+            </w:r>
+          </w:p>
+        </w:tc>
+        <w:tc>
+          <w:tcPr>
+            <w:tcW w:w="772" w:type="dxa"/>
+          </w:tcPr>
+          <w:p/>
+        </w:tc>
+        <w:tc>
+          <w:tcPr>
+            <w:tcW w:w="772" w:type="dxa"/>
+          </w:tcPr>
+          <w:p/>
+        </w:tc>
+        <w:tc>
+          <w:tcPr>
+            <w:tcW w:w="674" w:type="dxa"/>
+          </w:tcPr>
+          <w:p/>
+        </w:tc>
+        <w:tc>
+          <w:tcPr>
+            <w:tcW w:w="674" w:type="dxa"/>
+          </w:tcPr>
+          <w:p/>
+        </w:tc>
+        <w:tc>
+          <w:tcPr>
+            <w:tcW w:w="674" w:type="dxa"/>
+          </w:tcPr>
+          <w:p/>
+        </w:tc>
+        <w:tc>
+          <w:tcPr>
+            <w:tcW w:w="674" w:type="dxa"/>
+          </w:tcPr>
+          <w:p/>
+        </w:tc>
+      </w:tr>
+      <w:tr>
+        <w:tc>
+          <w:tcPr>
+            <w:tcW w:w="674" w:type="dxa"/>
+          </w:tcPr>
+          <w:p/>
+        </w:tc>
+        <w:tc>
+          <w:tcPr>
+            <w:tcW w:w="674" w:type="dxa"/>
+          </w:tcPr>
+          <w:p/>
+        </w:tc>
+        <w:tc>
+          <w:tcPr>
+            <w:tcW w:w="674" w:type="dxa"/>
+          </w:tcPr>
+          <w:p/>
+        </w:tc>
+        <w:tc>
+          <w:tcPr>
+            <w:tcW w:w="772" w:type="dxa"/>
+          </w:tcPr>
+          <w:p/>
+        </w:tc>
+        <w:tc>
+          <w:tcPr>
+            <w:tcW w:w="772" w:type="dxa"/>
+          </w:tcPr>
+          <w:p/>
+        </w:tc>
+        <w:tc>
+          <w:tcPr>
+            <w:tcW w:w="772" w:type="dxa"/>
+          </w:tcPr>
+          <w:p/>
+        </w:tc>
+        <w:tc>
+          <w:tcPr>
+            <w:tcW w:w="772" w:type="dxa"/>
+          </w:tcPr>
+          <w:p/>
+        </w:tc>
+        <w:tc>
+          <w:tcPr>
+            <w:tcW w:w="772" w:type="dxa"/>
+          </w:tcPr>
+          <w:p>
+            <w:r>
+              <w:t>91</w:t>
+            </w:r>
+          </w:p>
+        </w:tc>
+        <w:tc>
+          <w:tcPr>
+            <w:tcW w:w="772" w:type="dxa"/>
+          </w:tcPr>
+          <w:p/>
+        </w:tc>
+        <w:tc>
+          <w:tcPr>
+            <w:tcW w:w="674" w:type="dxa"/>
+          </w:tcPr>
+          <w:p/>
+        </w:tc>
+        <w:tc>
+          <w:tcPr>
+            <w:tcW w:w="674" w:type="dxa"/>
+          </w:tcPr>
+          <w:p/>
+        </w:tc>
+        <w:tc>
+          <w:tcPr>
+            <w:tcW w:w="674" w:type="dxa"/>
+          </w:tcPr>
+          <w:p/>
+        </w:tc>
+        <w:tc>
+          <w:tcPr>
+            <w:tcW w:w="674" w:type="dxa"/>
+          </w:tcPr>
+          <w:p/>
+        </w:tc>
+      </w:tr>
+      <w:tr>
+        <w:tc>
+          <w:tcPr>
+            <w:tcW w:w="674" w:type="dxa"/>
+          </w:tcPr>
+          <w:p/>
+        </w:tc>
+        <w:tc>
+          <w:tcPr>
+            <w:tcW w:w="674" w:type="dxa"/>
+          </w:tcPr>
+          <w:p/>
+        </w:tc>
+        <w:tc>
+          <w:tcPr>
+            <w:tcW w:w="674" w:type="dxa"/>
+          </w:tcPr>
+          <w:p/>
+        </w:tc>
+        <w:tc>
+          <w:tcPr>
+            <w:tcW w:w="772" w:type="dxa"/>
+          </w:tcPr>
+          <w:p/>
+        </w:tc>
+        <w:tc>
+          <w:tcPr>
+            <w:tcW w:w="772" w:type="dxa"/>
+          </w:tcPr>
+          <w:p/>
+        </w:tc>
+        <w:tc>
+          <w:tcPr>
+            <w:tcW w:w="772" w:type="dxa"/>
+          </w:tcPr>
+          <w:p/>
+        </w:tc>
+        <w:tc>
+          <w:tcPr>
+            <w:tcW w:w="772" w:type="dxa"/>
+          </w:tcPr>
+          <w:p/>
+        </w:tc>
+        <w:tc>
+          <w:tcPr>
+            <w:tcW w:w="772" w:type="dxa"/>
+          </w:tcPr>
+          <w:p/>
+        </w:tc>
+        <w:tc>
+          <w:tcPr>
+            <w:tcW w:w="772" w:type="dxa"/>
+          </w:tcPr>
+          <w:p/>
+        </w:tc>
+        <w:tc>
+          <w:tcPr>
+            <w:tcW w:w="674" w:type="dxa"/>
+          </w:tcPr>
+          <w:p/>
+        </w:tc>
+        <w:tc>
+          <w:tcPr>
+            <w:tcW w:w="674" w:type="dxa"/>
+          </w:tcPr>
+          <w:p/>
+        </w:tc>
+        <w:tc>
+          <w:tcPr>
+            <w:tcW w:w="674" w:type="dxa"/>
+          </w:tcPr>
+          <w:p/>
+        </w:tc>
+        <w:tc>
+          <w:tcPr>
+            <w:tcW w:w="674" w:type="dxa"/>
+          </w:tcPr>
+          <w:p/>
+        </w:tc>
+      </w:tr>
+      <w:tr>
+        <w:tc>
+          <w:tcPr>
+            <w:tcW w:w="674" w:type="dxa"/>
+          </w:tcPr>
+          <w:p/>
+        </w:tc>
+        <w:tc>
+          <w:tcPr>
+            <w:tcW w:w="674" w:type="dxa"/>
+          </w:tcPr>
+          <w:p/>
+        </w:tc>
+        <w:tc>
+          <w:tcPr>
+            <w:tcW w:w="674" w:type="dxa"/>
+          </w:tcPr>
+          <w:p/>
+        </w:tc>
+        <w:tc>
+          <w:tcPr>
+            <w:tcW w:w="772" w:type="dxa"/>
+          </w:tcPr>
+          <w:p/>
+        </w:tc>
+        <w:tc>
+          <w:tcPr>
+            <w:tcW w:w="772" w:type="dxa"/>
+          </w:tcPr>
+          <w:p/>
+        </w:tc>
+        <w:tc>
+          <w:tcPr>
+            <w:tcW w:w="772" w:type="dxa"/>
+          </w:tcPr>
+          <w:p/>
+        </w:tc>
+        <w:tc>
+          <w:tcPr>
+            <w:tcW w:w="772" w:type="dxa"/>
+          </w:tcPr>
+          <w:p/>
+        </w:tc>
+        <w:tc>
+          <w:tcPr>
+            <w:tcW w:w="772" w:type="dxa"/>
+          </w:tcPr>
+          <w:p/>
+        </w:tc>
+        <w:tc>
+          <w:tcPr>
+            <w:tcW w:w="772" w:type="dxa"/>
+          </w:tcPr>
+          <w:p/>
+        </w:tc>
+        <w:tc>
+          <w:tcPr>
+            <w:tcW w:w="674" w:type="dxa"/>
+          </w:tcPr>
+          <w:p/>
+        </w:tc>
+        <w:tc>
+          <w:tcPr>
+            <w:tcW w:w="674" w:type="dxa"/>
+          </w:tcPr>
+          <w:p/>
+        </w:tc>
+        <w:tc>
+          <w:tcPr>
+            <w:tcW w:w="674" w:type="dxa"/>
+          </w:tcPr>
+          <w:p/>
+        </w:tc>
+        <w:tc>
+          <w:tcPr>
+            <w:tcW w:w="674" w:type="dxa"/>
+          </w:tcPr>
+          <w:p/>
+        </w:tc>
+      </w:tr>
+    </w:tbl>
+    <w:p/>
+    <w:p/>
+    <w:p/>
+    <w:p>
+      <w:bookmarkStart w:id="0" w:name="_GoBack"/>
+      <w:bookmarkEnd w:id="0"/>
+    </w:p>
     <w:sectPr>
       <w:pgSz w:w="12240" w:h="15840"/>
       <w:pgMar w:top="1440" w:right="1440" w:bottom="1440" w:left="1440" w:header="720" w:footer="720" w:gutter="0"/>

</xml_diff>